<commit_message>
Update on JHBC Thesis - 02/09/2023
</commit_message>
<xml_diff>
--- a/Administrative Documents/Teaching Styles Questionnarie.docx
+++ b/Administrative Documents/Teaching Styles Questionnarie.docx
@@ -24,1264 +24,1317 @@
           <w:szCs w:val="28"/>
           <w:lang w:val="es-PA"/>
         </w:rPr>
-        <w:t xml:space="preserve">Cuestionario de </w:t>
-      </w:r>
+        <w:t>Cuestionario de Estilos de Enseñanza – Test de Grasha</w:t>
+      </w:r>
+    </w:p>
+    <w:p>
+      <w:pPr>
+        <w:pStyle w:val="ListParagraph"/>
+        <w:numPr>
+          <w:ilvl w:val="0"/>
+          <w:numId w:val="7"/>
+        </w:numPr>
+        <w:spacing w:line="360" w:lineRule="auto"/>
+        <w:jc w:val="both"/>
+        <w:rPr>
+          <w:rFonts w:ascii="Arial" w:hAnsi="Arial" w:cs="Arial"/>
+          <w:sz w:val="24"/>
+          <w:szCs w:val="24"/>
+          <w:lang w:val="es-PA"/>
+        </w:rPr>
+      </w:pPr>
+      <w:r>
+        <w:rPr>
+          <w:rFonts w:ascii="Arial" w:hAnsi="Arial" w:cs="Arial"/>
+          <w:sz w:val="24"/>
+          <w:szCs w:val="24"/>
+          <w:lang w:val="es-PA"/>
+        </w:rPr>
+        <w:t>Hechos, conceptos y principios son las cosas más importantes que los estudiantes deben adquirir en esta tutoría.</w:t>
+      </w:r>
+    </w:p>
+    <w:p>
+      <w:pPr>
+        <w:pStyle w:val="ListParagraph"/>
+        <w:numPr>
+          <w:ilvl w:val="0"/>
+          <w:numId w:val="7"/>
+        </w:numPr>
+        <w:spacing w:line="360" w:lineRule="auto"/>
+        <w:jc w:val="both"/>
+        <w:rPr>
+          <w:rFonts w:ascii="Arial" w:hAnsi="Arial" w:cs="Arial"/>
+          <w:sz w:val="24"/>
+          <w:szCs w:val="24"/>
+          <w:lang w:val="es-PA"/>
+        </w:rPr>
+      </w:pPr>
+      <w:r>
+        <w:rPr>
+          <w:rFonts w:ascii="Arial" w:hAnsi="Arial" w:cs="Arial"/>
+          <w:sz w:val="24"/>
+          <w:szCs w:val="24"/>
+          <w:lang w:val="es-PA"/>
+        </w:rPr>
+        <w:t>Establezco estándares altos para los estudiantes en esta tutoría.</w:t>
+      </w:r>
+    </w:p>
+    <w:p>
+      <w:pPr>
+        <w:pStyle w:val="ListParagraph"/>
+        <w:numPr>
+          <w:ilvl w:val="0"/>
+          <w:numId w:val="7"/>
+        </w:numPr>
+        <w:spacing w:line="360" w:lineRule="auto"/>
+        <w:jc w:val="both"/>
+        <w:rPr>
+          <w:rFonts w:ascii="Arial" w:hAnsi="Arial" w:cs="Arial"/>
+          <w:sz w:val="24"/>
+          <w:szCs w:val="24"/>
+          <w:lang w:val="es-PA"/>
+        </w:rPr>
+      </w:pPr>
+      <w:r>
+        <w:rPr>
+          <w:rFonts w:ascii="Arial" w:hAnsi="Arial" w:cs="Arial"/>
+          <w:sz w:val="24"/>
+          <w:szCs w:val="24"/>
+          <w:lang w:val="es-PA"/>
+        </w:rPr>
+        <w:t>Lo que digo y hago modela formas apropiadas para que los estudiantes piensen sobre los temas de la tutoría.</w:t>
+      </w:r>
+    </w:p>
+    <w:p>
+      <w:pPr>
+        <w:pStyle w:val="ListParagraph"/>
+        <w:numPr>
+          <w:ilvl w:val="0"/>
+          <w:numId w:val="7"/>
+        </w:numPr>
+        <w:spacing w:line="360" w:lineRule="auto"/>
+        <w:jc w:val="both"/>
+        <w:rPr>
+          <w:rFonts w:ascii="Arial" w:hAnsi="Arial" w:cs="Arial"/>
+          <w:sz w:val="24"/>
+          <w:szCs w:val="24"/>
+          <w:lang w:val="es-PA"/>
+        </w:rPr>
+      </w:pPr>
+      <w:r>
+        <w:rPr>
+          <w:rFonts w:ascii="Arial" w:hAnsi="Arial" w:cs="Arial"/>
+          <w:sz w:val="24"/>
+          <w:szCs w:val="24"/>
+          <w:lang w:val="es-PA"/>
+        </w:rPr>
+        <w:t>Mis objetivos y métodos de enseñanza abordan una variedad de estilos de aprendizaje de los estudiantes.</w:t>
+      </w:r>
+    </w:p>
+    <w:p>
+      <w:pPr>
+        <w:pStyle w:val="ListParagraph"/>
+        <w:numPr>
+          <w:ilvl w:val="0"/>
+          <w:numId w:val="7"/>
+        </w:numPr>
+        <w:spacing w:line="360" w:lineRule="auto"/>
+        <w:jc w:val="both"/>
+        <w:rPr>
+          <w:rFonts w:ascii="Arial" w:hAnsi="Arial" w:cs="Arial"/>
+          <w:sz w:val="24"/>
+          <w:szCs w:val="24"/>
+          <w:lang w:val="es-PA"/>
+        </w:rPr>
+      </w:pPr>
+      <w:r>
+        <w:rPr>
+          <w:rFonts w:ascii="Arial" w:hAnsi="Arial" w:cs="Arial"/>
+          <w:sz w:val="24"/>
+          <w:szCs w:val="24"/>
+          <w:lang w:val="es-PA"/>
+        </w:rPr>
+        <w:t>Los estudiantes suelen trabajar solos en los proyectos de la tutoría con poca supervisión por mi parte.</w:t>
+      </w:r>
+    </w:p>
+    <w:p>
+      <w:pPr>
+        <w:pStyle w:val="ListParagraph"/>
+        <w:numPr>
+          <w:ilvl w:val="0"/>
+          <w:numId w:val="7"/>
+        </w:numPr>
+        <w:spacing w:line="360" w:lineRule="auto"/>
+        <w:jc w:val="both"/>
+        <w:rPr>
+          <w:rFonts w:ascii="Arial" w:hAnsi="Arial" w:cs="Arial"/>
+          <w:sz w:val="24"/>
+          <w:szCs w:val="24"/>
+          <w:lang w:val="es-PA"/>
+        </w:rPr>
+      </w:pPr>
+      <w:r>
+        <w:rPr>
+          <w:rFonts w:ascii="Arial" w:hAnsi="Arial" w:cs="Arial"/>
+          <w:sz w:val="24"/>
+          <w:szCs w:val="24"/>
+          <w:lang w:val="es-PA"/>
+        </w:rPr>
+        <w:t>Compartir mi conocimiento y experiencia con los estudiantes es muy importante para mí en estas tutorías.</w:t>
+      </w:r>
+    </w:p>
+    <w:p>
+      <w:pPr>
+        <w:pStyle w:val="ListParagraph"/>
+        <w:numPr>
+          <w:ilvl w:val="0"/>
+          <w:numId w:val="7"/>
+        </w:numPr>
+        <w:spacing w:line="360" w:lineRule="auto"/>
+        <w:jc w:val="both"/>
+        <w:rPr>
+          <w:rFonts w:ascii="Arial" w:hAnsi="Arial" w:cs="Arial"/>
+          <w:sz w:val="24"/>
+          <w:szCs w:val="24"/>
+          <w:lang w:val="es-PA"/>
+        </w:rPr>
+      </w:pPr>
+      <w:r>
+        <w:rPr>
+          <w:rFonts w:ascii="Arial" w:hAnsi="Arial" w:cs="Arial"/>
+          <w:sz w:val="24"/>
+          <w:szCs w:val="24"/>
+          <w:lang w:val="es-PA"/>
+        </w:rPr>
+        <w:t>Doy retroalimentación negativa a los estudiantes cuando su desempeño en la tutoría no es satisfactorio.</w:t>
+      </w:r>
+    </w:p>
+    <w:p>
+      <w:pPr>
+        <w:pStyle w:val="ListParagraph"/>
+        <w:numPr>
+          <w:ilvl w:val="0"/>
+          <w:numId w:val="7"/>
+        </w:numPr>
+        <w:spacing w:line="360" w:lineRule="auto"/>
+        <w:jc w:val="both"/>
+        <w:rPr>
+          <w:rFonts w:ascii="Arial" w:hAnsi="Arial" w:cs="Arial"/>
+          <w:sz w:val="24"/>
+          <w:szCs w:val="24"/>
+          <w:lang w:val="es-PA"/>
+        </w:rPr>
+      </w:pPr>
+      <w:r>
+        <w:rPr>
+          <w:rFonts w:ascii="Arial" w:hAnsi="Arial" w:cs="Arial"/>
+          <w:sz w:val="24"/>
+          <w:szCs w:val="24"/>
+          <w:lang w:val="es-PA"/>
+        </w:rPr>
+        <w:t>Las actividades en esta tutoría alientan a los estudiantes a desarrollar sus ideas sobre temas de contenido.</w:t>
+      </w:r>
+    </w:p>
+    <w:p>
+      <w:pPr>
+        <w:pStyle w:val="ListParagraph"/>
+        <w:numPr>
+          <w:ilvl w:val="0"/>
+          <w:numId w:val="7"/>
+        </w:numPr>
+        <w:spacing w:line="360" w:lineRule="auto"/>
+        <w:jc w:val="both"/>
+        <w:rPr>
+          <w:rFonts w:ascii="Arial" w:hAnsi="Arial" w:cs="Arial"/>
+          <w:sz w:val="24"/>
+          <w:szCs w:val="24"/>
+          <w:lang w:val="es-PA"/>
+        </w:rPr>
+      </w:pPr>
+      <w:r>
+        <w:rPr>
+          <w:rFonts w:ascii="Arial" w:hAnsi="Arial" w:cs="Arial"/>
+          <w:sz w:val="24"/>
+          <w:szCs w:val="24"/>
+          <w:lang w:val="es-PA"/>
+        </w:rPr>
+        <w:t>Dedico tiempo a consultar con los estudiantes sobre cómo mejorar su trabajo en proyectos individuales y grupales durante la tutoría.</w:t>
+      </w:r>
+    </w:p>
+    <w:p>
+      <w:pPr>
+        <w:pStyle w:val="ListParagraph"/>
+        <w:numPr>
+          <w:ilvl w:val="0"/>
+          <w:numId w:val="7"/>
+        </w:numPr>
+        <w:spacing w:line="360" w:lineRule="auto"/>
+        <w:jc w:val="both"/>
+        <w:rPr>
+          <w:rFonts w:ascii="Arial" w:hAnsi="Arial" w:cs="Arial"/>
+          <w:sz w:val="24"/>
+          <w:szCs w:val="24"/>
+          <w:lang w:val="es-PA"/>
+        </w:rPr>
+      </w:pPr>
+      <w:r>
+        <w:rPr>
+          <w:rFonts w:ascii="Arial" w:hAnsi="Arial" w:cs="Arial"/>
+          <w:sz w:val="24"/>
+          <w:szCs w:val="24"/>
+          <w:lang w:val="es-PA"/>
+        </w:rPr>
+        <w:t>Las actividades en esta tutoría alientan a los estudiantes a desarrollar sus ideas sobre temas de contenido.</w:t>
+      </w:r>
+    </w:p>
+    <w:p>
+      <w:pPr>
+        <w:pStyle w:val="ListParagraph"/>
+        <w:numPr>
+          <w:ilvl w:val="0"/>
+          <w:numId w:val="7"/>
+        </w:numPr>
+        <w:spacing w:line="360" w:lineRule="auto"/>
+        <w:jc w:val="both"/>
+        <w:rPr>
+          <w:rFonts w:ascii="Arial" w:hAnsi="Arial" w:cs="Arial"/>
+          <w:sz w:val="24"/>
+          <w:szCs w:val="24"/>
+          <w:lang w:val="es-PA"/>
+        </w:rPr>
+      </w:pPr>
+      <w:r>
+        <w:rPr>
+          <w:rFonts w:ascii="Arial" w:hAnsi="Arial" w:cs="Arial"/>
+          <w:sz w:val="24"/>
+          <w:szCs w:val="24"/>
+          <w:lang w:val="es-PA"/>
+        </w:rPr>
+        <w:t>Lo que tengo que decir sobre un tema es esencial para que los estudiantes adquieran una perspectiva más amplia sobre los problemas de esa área durante la tutoría.</w:t>
+      </w:r>
+    </w:p>
+    <w:p>
+      <w:pPr>
+        <w:pStyle w:val="ListParagraph"/>
+        <w:numPr>
+          <w:ilvl w:val="0"/>
+          <w:numId w:val="7"/>
+        </w:numPr>
+        <w:spacing w:line="360" w:lineRule="auto"/>
+        <w:jc w:val="both"/>
+        <w:rPr>
+          <w:rFonts w:ascii="Arial" w:hAnsi="Arial" w:cs="Arial"/>
+          <w:sz w:val="24"/>
+          <w:szCs w:val="24"/>
+          <w:lang w:val="es-PA"/>
+        </w:rPr>
+      </w:pPr>
+      <w:r>
+        <w:rPr>
+          <w:rFonts w:ascii="Arial" w:hAnsi="Arial" w:cs="Arial"/>
+          <w:sz w:val="24"/>
+          <w:szCs w:val="24"/>
+          <w:lang w:val="es-PA"/>
+        </w:rPr>
+        <w:t>Los estudiantes describirían mis estándares y expectativas en la tutoría como algo estrictos y rígidos.</w:t>
+      </w:r>
+    </w:p>
+    <w:p>
+      <w:pPr>
+        <w:pStyle w:val="ListParagraph"/>
+        <w:numPr>
+          <w:ilvl w:val="0"/>
+          <w:numId w:val="7"/>
+        </w:numPr>
+        <w:spacing w:line="360" w:lineRule="auto"/>
+        <w:jc w:val="both"/>
+        <w:rPr>
+          <w:rFonts w:ascii="Arial" w:hAnsi="Arial" w:cs="Arial"/>
+          <w:sz w:val="24"/>
+          <w:szCs w:val="24"/>
+          <w:lang w:val="es-PA"/>
+        </w:rPr>
+      </w:pPr>
+      <w:r>
+        <w:rPr>
+          <w:rFonts w:ascii="Arial" w:hAnsi="Arial" w:cs="Arial"/>
+          <w:sz w:val="24"/>
+          <w:szCs w:val="24"/>
+          <w:lang w:val="es-PA"/>
+        </w:rPr>
+        <w:t>Normalmente muestro a los estudiantes cómo y qué hacer para dominar el contenido de la tutoría.</w:t>
+      </w:r>
+    </w:p>
+    <w:p>
+      <w:pPr>
+        <w:pStyle w:val="ListParagraph"/>
+        <w:numPr>
+          <w:ilvl w:val="0"/>
+          <w:numId w:val="7"/>
+        </w:numPr>
+        <w:spacing w:line="360" w:lineRule="auto"/>
+        <w:jc w:val="both"/>
+        <w:rPr>
+          <w:rFonts w:ascii="Arial" w:hAnsi="Arial" w:cs="Arial"/>
+          <w:sz w:val="24"/>
+          <w:szCs w:val="24"/>
+          <w:lang w:val="es-PA"/>
+        </w:rPr>
+      </w:pPr>
+      <w:r>
+        <w:rPr>
+          <w:rFonts w:ascii="Arial" w:hAnsi="Arial" w:cs="Arial"/>
+          <w:sz w:val="24"/>
+          <w:szCs w:val="24"/>
+          <w:lang w:val="es-PA"/>
+        </w:rPr>
+        <w:t>Las discusiones en grupos pequeños durante la tutoría ayudan a los estudiantes a desarrollar su capacidad de pensar críticamente.</w:t>
+      </w:r>
+    </w:p>
+    <w:p>
+      <w:pPr>
+        <w:pStyle w:val="ListParagraph"/>
+        <w:numPr>
+          <w:ilvl w:val="0"/>
+          <w:numId w:val="7"/>
+        </w:numPr>
+        <w:spacing w:line="360" w:lineRule="auto"/>
+        <w:jc w:val="both"/>
+        <w:rPr>
+          <w:rFonts w:ascii="Arial" w:hAnsi="Arial" w:cs="Arial"/>
+          <w:sz w:val="24"/>
+          <w:szCs w:val="24"/>
+          <w:lang w:val="es-PA"/>
+        </w:rPr>
+      </w:pPr>
+      <w:r>
+        <w:rPr>
+          <w:rFonts w:ascii="Arial" w:hAnsi="Arial" w:cs="Arial"/>
+          <w:sz w:val="24"/>
+          <w:szCs w:val="24"/>
+          <w:lang w:val="es-PA"/>
+        </w:rPr>
+        <w:t>Los estudiantes diseñan una de las experiencias de aprendizaje más autodirigidas en la tutoría.</w:t>
+      </w:r>
+    </w:p>
+    <w:p>
+      <w:pPr>
+        <w:pStyle w:val="ListParagraph"/>
+        <w:numPr>
+          <w:ilvl w:val="0"/>
+          <w:numId w:val="7"/>
+        </w:numPr>
+        <w:spacing w:line="360" w:lineRule="auto"/>
+        <w:jc w:val="both"/>
+        <w:rPr>
+          <w:rFonts w:ascii="Arial" w:hAnsi="Arial" w:cs="Arial"/>
+          <w:sz w:val="24"/>
+          <w:szCs w:val="24"/>
+          <w:lang w:val="es-PA"/>
+        </w:rPr>
+      </w:pPr>
+      <w:r>
+        <w:rPr>
+          <w:rFonts w:ascii="Arial" w:hAnsi="Arial" w:cs="Arial"/>
+          <w:sz w:val="24"/>
+          <w:szCs w:val="24"/>
+          <w:lang w:val="es-PA"/>
+        </w:rPr>
+        <w:lastRenderedPageBreak/>
+        <w:t>Quiero que los estudiantes dejen esta tutoría bien preparados para seguir trabajando en esta área.</w:t>
+      </w:r>
+    </w:p>
+    <w:p>
+      <w:pPr>
+        <w:pStyle w:val="ListParagraph"/>
+        <w:numPr>
+          <w:ilvl w:val="0"/>
+          <w:numId w:val="7"/>
+        </w:numPr>
+        <w:spacing w:line="360" w:lineRule="auto"/>
+        <w:jc w:val="both"/>
+        <w:rPr>
+          <w:rFonts w:ascii="Arial" w:hAnsi="Arial" w:cs="Arial"/>
+          <w:sz w:val="24"/>
+          <w:szCs w:val="24"/>
+          <w:lang w:val="es-PA"/>
+        </w:rPr>
+      </w:pPr>
+      <w:r>
+        <w:rPr>
+          <w:rFonts w:ascii="Arial" w:hAnsi="Arial" w:cs="Arial"/>
+          <w:sz w:val="24"/>
+          <w:szCs w:val="24"/>
+          <w:lang w:val="es-PA"/>
+        </w:rPr>
+        <w:t>Soy responsable de definir lo que los estudiantes deben aprender en la tutoría y cómo deben aprenderlo.</w:t>
+      </w:r>
+    </w:p>
+    <w:p>
+      <w:pPr>
+        <w:pStyle w:val="ListParagraph"/>
+        <w:numPr>
+          <w:ilvl w:val="0"/>
+          <w:numId w:val="7"/>
+        </w:numPr>
+        <w:spacing w:line="360" w:lineRule="auto"/>
+        <w:jc w:val="both"/>
+        <w:rPr>
+          <w:rFonts w:ascii="Arial" w:hAnsi="Arial" w:cs="Arial"/>
+          <w:sz w:val="24"/>
+          <w:szCs w:val="24"/>
+          <w:lang w:val="es-PA"/>
+        </w:rPr>
+      </w:pPr>
+      <w:r>
+        <w:rPr>
+          <w:rFonts w:ascii="Arial" w:hAnsi="Arial" w:cs="Arial"/>
+          <w:sz w:val="24"/>
+          <w:szCs w:val="24"/>
+          <w:lang w:val="es-PA"/>
+        </w:rPr>
+        <w:t>Los ejemplos de mis experiencias personales a menudo ilustran puntos sobre el material en la tutoría.</w:t>
+      </w:r>
+    </w:p>
+    <w:p>
+      <w:pPr>
+        <w:pStyle w:val="ListParagraph"/>
+        <w:numPr>
+          <w:ilvl w:val="0"/>
+          <w:numId w:val="7"/>
+        </w:numPr>
+        <w:spacing w:line="360" w:lineRule="auto"/>
+        <w:jc w:val="both"/>
+        <w:rPr>
+          <w:rFonts w:ascii="Arial" w:hAnsi="Arial" w:cs="Arial"/>
+          <w:sz w:val="24"/>
+          <w:szCs w:val="24"/>
+          <w:lang w:val="es-PA"/>
+        </w:rPr>
+      </w:pPr>
+      <w:r>
+        <w:rPr>
+          <w:rFonts w:ascii="Arial" w:hAnsi="Arial" w:cs="Arial"/>
+          <w:sz w:val="24"/>
+          <w:szCs w:val="24"/>
+          <w:lang w:val="es-PA"/>
+        </w:rPr>
+        <w:t>Guío el trabajo de los estudiantes en los proyectos de la tutoría haciéndoles preguntas, explorando opciones y sugiriendo formas alternativas.</w:t>
+      </w:r>
+    </w:p>
+    <w:p>
+      <w:pPr>
+        <w:pStyle w:val="ListParagraph"/>
+        <w:numPr>
+          <w:ilvl w:val="0"/>
+          <w:numId w:val="7"/>
+        </w:numPr>
+        <w:spacing w:line="360" w:lineRule="auto"/>
+        <w:jc w:val="both"/>
+        <w:rPr>
+          <w:rFonts w:ascii="Arial" w:hAnsi="Arial" w:cs="Arial"/>
+          <w:sz w:val="24"/>
+          <w:szCs w:val="24"/>
+          <w:lang w:val="es-PA"/>
+        </w:rPr>
+      </w:pPr>
+      <w:r>
+        <w:rPr>
+          <w:rFonts w:ascii="Arial" w:hAnsi="Arial" w:cs="Arial"/>
+          <w:sz w:val="24"/>
+          <w:szCs w:val="24"/>
+          <w:lang w:val="es-PA"/>
+        </w:rPr>
+        <w:t>Desarrollar la capacidad de los estudiantes para pensar y trabajar de forma independiente es un objetivo importante en la tutoría.</w:t>
+      </w:r>
+    </w:p>
+    <w:p>
+      <w:pPr>
+        <w:pStyle w:val="ListParagraph"/>
+        <w:numPr>
+          <w:ilvl w:val="0"/>
+          <w:numId w:val="7"/>
+        </w:numPr>
+        <w:spacing w:line="360" w:lineRule="auto"/>
+        <w:jc w:val="both"/>
+        <w:rPr>
+          <w:rFonts w:ascii="Arial" w:hAnsi="Arial" w:cs="Arial"/>
+          <w:sz w:val="24"/>
+          <w:szCs w:val="24"/>
+          <w:lang w:val="es-PA"/>
+        </w:rPr>
+      </w:pPr>
+      <w:r>
+        <w:rPr>
+          <w:rFonts w:ascii="Arial" w:hAnsi="Arial" w:cs="Arial"/>
+          <w:sz w:val="24"/>
+          <w:szCs w:val="24"/>
+          <w:lang w:val="es-PA"/>
+        </w:rPr>
+        <w:t>Dar conferencias es una parte importante de cómo enseño cada sesión de tutoría.</w:t>
+      </w:r>
+    </w:p>
+    <w:p>
+      <w:pPr>
+        <w:pStyle w:val="ListParagraph"/>
+        <w:numPr>
+          <w:ilvl w:val="0"/>
+          <w:numId w:val="7"/>
+        </w:numPr>
+        <w:spacing w:line="360" w:lineRule="auto"/>
+        <w:jc w:val="both"/>
+        <w:rPr>
+          <w:rFonts w:ascii="Arial" w:hAnsi="Arial" w:cs="Arial"/>
+          <w:sz w:val="24"/>
+          <w:szCs w:val="24"/>
+          <w:lang w:val="es-PA"/>
+        </w:rPr>
+      </w:pPr>
+      <w:r>
+        <w:rPr>
+          <w:rFonts w:ascii="Arial" w:hAnsi="Arial" w:cs="Arial"/>
+          <w:sz w:val="24"/>
+          <w:szCs w:val="24"/>
+          <w:lang w:val="es-PA"/>
+        </w:rPr>
+        <w:t>Proporciono pautas obvias sobre cómo quiero que se completen las tareas en esta tutoría.</w:t>
+      </w:r>
+    </w:p>
+    <w:p>
+      <w:pPr>
+        <w:pStyle w:val="ListParagraph"/>
+        <w:numPr>
+          <w:ilvl w:val="0"/>
+          <w:numId w:val="7"/>
+        </w:numPr>
+        <w:spacing w:line="360" w:lineRule="auto"/>
+        <w:jc w:val="both"/>
+        <w:rPr>
+          <w:rFonts w:ascii="Arial" w:hAnsi="Arial" w:cs="Arial"/>
+          <w:sz w:val="24"/>
+          <w:szCs w:val="24"/>
+          <w:lang w:val="es-PA"/>
+        </w:rPr>
+      </w:pPr>
+      <w:r>
+        <w:rPr>
+          <w:rFonts w:ascii="Arial" w:hAnsi="Arial" w:cs="Arial"/>
+          <w:sz w:val="24"/>
+          <w:szCs w:val="24"/>
+          <w:lang w:val="es-PA"/>
+        </w:rPr>
+        <w:t>A menudo muestro a los estudiantes cómo pueden usar varios principios y conceptos durante la tutoría.</w:t>
+      </w:r>
+    </w:p>
+    <w:p>
+      <w:pPr>
+        <w:pStyle w:val="ListParagraph"/>
+        <w:numPr>
+          <w:ilvl w:val="0"/>
+          <w:numId w:val="7"/>
+        </w:numPr>
+        <w:spacing w:line="360" w:lineRule="auto"/>
+        <w:jc w:val="both"/>
+        <w:rPr>
+          <w:rFonts w:ascii="Arial" w:hAnsi="Arial" w:cs="Arial"/>
+          <w:sz w:val="24"/>
+          <w:szCs w:val="24"/>
+          <w:lang w:val="es-PA"/>
+        </w:rPr>
+      </w:pPr>
+      <w:r>
+        <w:rPr>
+          <w:rFonts w:ascii="Arial" w:hAnsi="Arial" w:cs="Arial"/>
+          <w:sz w:val="24"/>
+          <w:szCs w:val="24"/>
+          <w:lang w:val="es-PA"/>
+        </w:rPr>
+        <w:t>Las actividades de la tutoría alientan a los estudiantes a tomar la iniciativa y la responsabilidad de su aprendizaje.</w:t>
+      </w:r>
+    </w:p>
+    <w:p>
+      <w:pPr>
+        <w:pStyle w:val="ListParagraph"/>
+        <w:numPr>
+          <w:ilvl w:val="0"/>
+          <w:numId w:val="7"/>
+        </w:numPr>
+        <w:spacing w:line="360" w:lineRule="auto"/>
+        <w:jc w:val="both"/>
+        <w:rPr>
+          <w:rFonts w:ascii="Arial" w:hAnsi="Arial" w:cs="Arial"/>
+          <w:sz w:val="24"/>
+          <w:szCs w:val="24"/>
+          <w:lang w:val="es-PA"/>
+        </w:rPr>
+      </w:pPr>
+      <w:r>
+        <w:rPr>
+          <w:rFonts w:ascii="Arial" w:hAnsi="Arial" w:cs="Arial"/>
+          <w:sz w:val="24"/>
+          <w:szCs w:val="24"/>
+          <w:lang w:val="es-PA"/>
+        </w:rPr>
+        <w:t>Los estudiantes asumen la responsabilidad de impartir parte de las sesiones de tutoría.</w:t>
+      </w:r>
+    </w:p>
+    <w:p>
+      <w:pPr>
+        <w:pStyle w:val="ListParagraph"/>
+        <w:numPr>
+          <w:ilvl w:val="0"/>
+          <w:numId w:val="7"/>
+        </w:numPr>
+        <w:spacing w:line="360" w:lineRule="auto"/>
+        <w:jc w:val="both"/>
+        <w:rPr>
+          <w:rFonts w:ascii="Arial" w:hAnsi="Arial" w:cs="Arial"/>
+          <w:sz w:val="24"/>
+          <w:szCs w:val="24"/>
+          <w:lang w:val="es-PA"/>
+        </w:rPr>
+      </w:pPr>
+      <w:r>
+        <w:rPr>
+          <w:rFonts w:ascii="Arial" w:hAnsi="Arial" w:cs="Arial"/>
+          <w:sz w:val="24"/>
+          <w:szCs w:val="24"/>
+          <w:lang w:val="es-PA"/>
+        </w:rPr>
+        <w:t>Mi experiencia generalmente se usa para resolver desacuerdos sobre problemas de contenido en la tutoría.</w:t>
+      </w:r>
+    </w:p>
+    <w:p>
+      <w:pPr>
+        <w:pStyle w:val="ListParagraph"/>
+        <w:numPr>
+          <w:ilvl w:val="0"/>
+          <w:numId w:val="7"/>
+        </w:numPr>
+        <w:spacing w:line="360" w:lineRule="auto"/>
+        <w:jc w:val="both"/>
+        <w:rPr>
+          <w:rFonts w:ascii="Arial" w:hAnsi="Arial" w:cs="Arial"/>
+          <w:sz w:val="24"/>
+          <w:szCs w:val="24"/>
+          <w:lang w:val="es-PA"/>
+        </w:rPr>
+      </w:pPr>
+      <w:r>
+        <w:rPr>
+          <w:rFonts w:ascii="Arial" w:hAnsi="Arial" w:cs="Arial"/>
+          <w:sz w:val="24"/>
+          <w:szCs w:val="24"/>
+          <w:lang w:val="es-PA"/>
+        </w:rPr>
+        <w:t>Esta tutoría tiene metas y objetivos concretos que quiero lograr.</w:t>
+      </w:r>
+    </w:p>
+    <w:p>
+      <w:pPr>
+        <w:pStyle w:val="ListParagraph"/>
+        <w:numPr>
+          <w:ilvl w:val="0"/>
+          <w:numId w:val="7"/>
+        </w:numPr>
+        <w:spacing w:line="360" w:lineRule="auto"/>
+        <w:jc w:val="both"/>
+        <w:rPr>
+          <w:rFonts w:ascii="Arial" w:hAnsi="Arial" w:cs="Arial"/>
+          <w:sz w:val="24"/>
+          <w:szCs w:val="24"/>
+          <w:lang w:val="es-PA"/>
+        </w:rPr>
+      </w:pPr>
+      <w:r>
+        <w:rPr>
+          <w:rFonts w:ascii="Arial" w:hAnsi="Arial" w:cs="Arial"/>
+          <w:sz w:val="24"/>
+          <w:szCs w:val="24"/>
+          <w:lang w:val="es-PA"/>
+        </w:rPr>
+        <w:t>Los estudiantes reciben frecuentes comentarios verbales y escritos sobre su desempeño en la tutoría.</w:t>
+      </w:r>
+    </w:p>
+    <w:p>
+      <w:pPr>
+        <w:pStyle w:val="ListParagraph"/>
+        <w:numPr>
+          <w:ilvl w:val="0"/>
+          <w:numId w:val="7"/>
+        </w:numPr>
+        <w:spacing w:line="360" w:lineRule="auto"/>
+        <w:jc w:val="both"/>
+        <w:rPr>
+          <w:rFonts w:ascii="Arial" w:hAnsi="Arial" w:cs="Arial"/>
+          <w:sz w:val="24"/>
+          <w:szCs w:val="24"/>
+          <w:lang w:val="es-PA"/>
+        </w:rPr>
+      </w:pPr>
+      <w:r>
+        <w:rPr>
+          <w:rFonts w:ascii="Arial" w:hAnsi="Arial" w:cs="Arial"/>
+          <w:sz w:val="24"/>
+          <w:szCs w:val="24"/>
+          <w:lang w:val="es-PA"/>
+        </w:rPr>
+        <w:t>Solicito el consejo de los estudiantes sobre cómo y qué enseñar en esta tutoría.</w:t>
+      </w:r>
+    </w:p>
+    <w:p>
+      <w:pPr>
+        <w:pStyle w:val="ListParagraph"/>
+        <w:numPr>
+          <w:ilvl w:val="0"/>
+          <w:numId w:val="7"/>
+        </w:numPr>
+        <w:spacing w:line="360" w:lineRule="auto"/>
+        <w:jc w:val="both"/>
+        <w:rPr>
+          <w:rFonts w:ascii="Arial" w:hAnsi="Arial" w:cs="Arial"/>
+          <w:sz w:val="24"/>
+          <w:szCs w:val="24"/>
+          <w:lang w:val="es-PA"/>
+        </w:rPr>
+      </w:pPr>
+      <w:r>
+        <w:rPr>
+          <w:rFonts w:ascii="Arial" w:hAnsi="Arial" w:cs="Arial"/>
+          <w:sz w:val="24"/>
+          <w:szCs w:val="24"/>
+          <w:lang w:val="es-PA"/>
+        </w:rPr>
+        <w:t>Los estudiantes establecen su propio ritmo para completar proyectos independientes y grupales en la tutoría.</w:t>
+      </w:r>
+    </w:p>
+    <w:p>
+      <w:pPr>
+        <w:pStyle w:val="ListParagraph"/>
+        <w:numPr>
+          <w:ilvl w:val="0"/>
+          <w:numId w:val="7"/>
+        </w:numPr>
+        <w:spacing w:line="360" w:lineRule="auto"/>
+        <w:jc w:val="both"/>
+        <w:rPr>
+          <w:rFonts w:ascii="Arial" w:hAnsi="Arial" w:cs="Arial"/>
+          <w:sz w:val="24"/>
+          <w:szCs w:val="24"/>
+          <w:lang w:val="es-PA"/>
+        </w:rPr>
+      </w:pPr>
+      <w:r>
+        <w:rPr>
+          <w:rFonts w:ascii="Arial" w:hAnsi="Arial" w:cs="Arial"/>
+          <w:sz w:val="24"/>
+          <w:szCs w:val="24"/>
+          <w:lang w:val="es-PA"/>
+        </w:rPr>
+        <w:t>Los estudiantes pueden describirme como un "almacén de conocimiento" que proporciona los hechos, principios y conceptos que necesitan en la tutoría.</w:t>
+      </w:r>
+    </w:p>
+    <w:p>
+      <w:pPr>
+        <w:pStyle w:val="ListParagraph"/>
+        <w:numPr>
+          <w:ilvl w:val="0"/>
+          <w:numId w:val="7"/>
+        </w:numPr>
+        <w:spacing w:line="360" w:lineRule="auto"/>
+        <w:jc w:val="both"/>
+        <w:rPr>
+          <w:rFonts w:ascii="Arial" w:hAnsi="Arial" w:cs="Arial"/>
+          <w:sz w:val="24"/>
+          <w:szCs w:val="24"/>
+          <w:lang w:val="es-PA"/>
+        </w:rPr>
+      </w:pPr>
+      <w:r>
+        <w:rPr>
+          <w:rFonts w:ascii="Arial" w:hAnsi="Arial" w:cs="Arial"/>
+          <w:sz w:val="24"/>
+          <w:szCs w:val="24"/>
+          <w:lang w:val="es-PA"/>
+        </w:rPr>
+        <w:t>El plan de estudios define claramente mis expectativas sobre lo que quiero que hagan los estudiantes en esta tutoría.</w:t>
+      </w:r>
+    </w:p>
+    <w:p>
+      <w:pPr>
+        <w:pStyle w:val="ListParagraph"/>
+        <w:numPr>
+          <w:ilvl w:val="0"/>
+          <w:numId w:val="7"/>
+        </w:numPr>
+        <w:spacing w:line="360" w:lineRule="auto"/>
+        <w:jc w:val="both"/>
+        <w:rPr>
+          <w:rFonts w:ascii="Arial" w:hAnsi="Arial" w:cs="Arial"/>
+          <w:sz w:val="24"/>
+          <w:szCs w:val="24"/>
+          <w:lang w:val="es-PA"/>
+        </w:rPr>
+      </w:pPr>
+      <w:r>
+        <w:rPr>
+          <w:rFonts w:ascii="Arial" w:hAnsi="Arial" w:cs="Arial"/>
+          <w:sz w:val="24"/>
+          <w:szCs w:val="24"/>
+          <w:lang w:val="es-PA"/>
+        </w:rPr>
+        <w:lastRenderedPageBreak/>
+        <w:t>Eventualmente, muchos estudiantes comenzaron a pensar como yo sobre el contenido de la tutoría.</w:t>
+      </w:r>
+    </w:p>
+    <w:p>
+      <w:pPr>
+        <w:pStyle w:val="ListParagraph"/>
+        <w:numPr>
+          <w:ilvl w:val="0"/>
+          <w:numId w:val="7"/>
+        </w:numPr>
+        <w:spacing w:line="360" w:lineRule="auto"/>
+        <w:jc w:val="both"/>
+        <w:rPr>
+          <w:rFonts w:ascii="Arial" w:hAnsi="Arial" w:cs="Arial"/>
+          <w:sz w:val="24"/>
+          <w:szCs w:val="24"/>
+          <w:lang w:val="es-PA"/>
+        </w:rPr>
+      </w:pPr>
+      <w:r>
+        <w:rPr>
+          <w:rFonts w:ascii="Arial" w:hAnsi="Arial" w:cs="Arial"/>
+          <w:sz w:val="24"/>
+          <w:szCs w:val="24"/>
+          <w:lang w:val="es-PA"/>
+        </w:rPr>
+        <w:t>Los estudiantes pueden elegir entre actividades para completar los requisitos de la tutoría.</w:t>
+      </w:r>
+    </w:p>
+    <w:p>
+      <w:pPr>
+        <w:pStyle w:val="ListParagraph"/>
+        <w:numPr>
+          <w:ilvl w:val="0"/>
+          <w:numId w:val="7"/>
+        </w:numPr>
+        <w:spacing w:line="360" w:lineRule="auto"/>
+        <w:jc w:val="both"/>
+        <w:rPr>
+          <w:rFonts w:ascii="Arial" w:hAnsi="Arial" w:cs="Arial"/>
+          <w:sz w:val="24"/>
+          <w:szCs w:val="24"/>
+          <w:lang w:val="es-PA"/>
+        </w:rPr>
+      </w:pPr>
+      <w:r>
+        <w:rPr>
+          <w:rFonts w:ascii="Arial" w:hAnsi="Arial" w:cs="Arial"/>
+          <w:sz w:val="24"/>
+          <w:szCs w:val="24"/>
+          <w:lang w:val="es-PA"/>
+        </w:rPr>
+        <w:t>Mi enfoque de la enseñanza en la tutoría es similar al de un gerente de un grupo de trabajo que delega tareas y responsabilidades a sus subordinados.</w:t>
+      </w:r>
+    </w:p>
+    <w:p>
+      <w:pPr>
+        <w:pStyle w:val="ListParagraph"/>
+        <w:numPr>
+          <w:ilvl w:val="0"/>
+          <w:numId w:val="7"/>
+        </w:numPr>
+        <w:spacing w:line="360" w:lineRule="auto"/>
+        <w:jc w:val="both"/>
+        <w:rPr>
+          <w:rFonts w:ascii="Arial" w:hAnsi="Arial" w:cs="Arial"/>
+          <w:sz w:val="24"/>
+          <w:szCs w:val="24"/>
+          <w:lang w:val="es-PA"/>
+        </w:rPr>
+      </w:pPr>
+      <w:r>
+        <w:rPr>
+          <w:rFonts w:ascii="Arial" w:hAnsi="Arial" w:cs="Arial"/>
+          <w:sz w:val="24"/>
+          <w:szCs w:val="24"/>
+          <w:lang w:val="es-PA"/>
+        </w:rPr>
+        <w:t>Esta tutoría tiene más material del que tengo tiempo disponible para cubrir.</w:t>
+      </w:r>
+    </w:p>
+    <w:p>
+      <w:pPr>
+        <w:pStyle w:val="ListParagraph"/>
+        <w:numPr>
+          <w:ilvl w:val="0"/>
+          <w:numId w:val="7"/>
+        </w:numPr>
+        <w:spacing w:line="360" w:lineRule="auto"/>
+        <w:jc w:val="both"/>
+        <w:rPr>
+          <w:rFonts w:ascii="Arial" w:hAnsi="Arial" w:cs="Arial"/>
+          <w:sz w:val="24"/>
+          <w:szCs w:val="24"/>
+          <w:lang w:val="es-PA"/>
+        </w:rPr>
+      </w:pPr>
+      <w:r>
+        <w:rPr>
+          <w:rFonts w:ascii="Arial" w:hAnsi="Arial" w:cs="Arial"/>
+          <w:sz w:val="24"/>
+          <w:szCs w:val="24"/>
+          <w:lang w:val="es-PA"/>
+        </w:rPr>
+        <w:t>Mis estándares y expectativas en la tutoría ayudan a los estudiantes a desarrollar la disciplina que necesitan aprender.</w:t>
+      </w:r>
+    </w:p>
+    <w:p>
+      <w:pPr>
+        <w:pStyle w:val="ListParagraph"/>
+        <w:numPr>
+          <w:ilvl w:val="0"/>
+          <w:numId w:val="7"/>
+        </w:numPr>
+        <w:spacing w:line="360" w:lineRule="auto"/>
+        <w:jc w:val="both"/>
+        <w:rPr>
+          <w:rFonts w:ascii="Arial" w:hAnsi="Arial" w:cs="Arial"/>
+          <w:sz w:val="24"/>
+          <w:szCs w:val="24"/>
+          <w:lang w:val="es-PA"/>
+        </w:rPr>
+      </w:pPr>
+      <w:r>
+        <w:rPr>
+          <w:rFonts w:ascii="Arial" w:hAnsi="Arial" w:cs="Arial"/>
+          <w:sz w:val="24"/>
+          <w:szCs w:val="24"/>
+          <w:lang w:val="es-PA"/>
+        </w:rPr>
+        <w:t>Los estudiantes pueden describirme como un "entrenador" en la tutoría que trabaja en estrecha colaboración con alguien para corregir problemas en su forma de pensar y comportarse.</w:t>
+      </w:r>
+    </w:p>
+    <w:p>
+      <w:pPr>
+        <w:pStyle w:val="ListParagraph"/>
+        <w:numPr>
+          <w:ilvl w:val="0"/>
+          <w:numId w:val="7"/>
+        </w:numPr>
+        <w:spacing w:line="360" w:lineRule="auto"/>
+        <w:jc w:val="both"/>
+        <w:rPr>
+          <w:rFonts w:ascii="Arial" w:hAnsi="Arial" w:cs="Arial"/>
+          <w:sz w:val="24"/>
+          <w:szCs w:val="24"/>
+          <w:lang w:val="es-PA"/>
+        </w:rPr>
+      </w:pPr>
+      <w:r>
+        <w:rPr>
+          <w:rFonts w:ascii="Arial" w:hAnsi="Arial" w:cs="Arial"/>
+          <w:sz w:val="24"/>
+          <w:szCs w:val="24"/>
+          <w:lang w:val="es-PA"/>
+        </w:rPr>
+        <w:t>Doy a los estudiantes mucho apoyo personal y aliento para que les vaya bien en esta tutoría.</w:t>
+      </w:r>
+    </w:p>
+    <w:p>
+      <w:pPr>
+        <w:pStyle w:val="ListParagraph"/>
+        <w:numPr>
+          <w:ilvl w:val="0"/>
+          <w:numId w:val="7"/>
+        </w:numPr>
+        <w:spacing w:line="360" w:lineRule="auto"/>
+        <w:jc w:val="both"/>
+        <w:rPr>
+          <w:rFonts w:ascii="Arial" w:hAnsi="Arial" w:cs="Arial"/>
+          <w:sz w:val="24"/>
+          <w:szCs w:val="24"/>
+          <w:lang w:val="es-PA"/>
+        </w:rPr>
+      </w:pPr>
+      <w:r>
+        <w:rPr>
+          <w:rFonts w:ascii="Arial" w:hAnsi="Arial" w:cs="Arial"/>
+          <w:sz w:val="24"/>
+          <w:szCs w:val="24"/>
+          <w:lang w:val="es-PA"/>
+        </w:rPr>
+        <w:t>Asumo el papel de una persona de recursos disponible para los estudiantes cuando necesitan ayuda en la tutoría.</w:t>
+      </w:r>
+    </w:p>
+    <w:p>
+      <w:pPr>
+        <w:spacing w:line="360" w:lineRule="auto"/>
+        <w:jc w:val="both"/>
+        <w:rPr>
+          <w:rFonts w:ascii="Arial" w:hAnsi="Arial" w:cs="Arial"/>
+          <w:sz w:val="24"/>
+          <w:szCs w:val="24"/>
+          <w:lang w:val="es-PA"/>
+        </w:rPr>
+      </w:pPr>
+      <w:r>
+        <w:rPr>
+          <w:rFonts w:ascii="Arial" w:hAnsi="Arial" w:cs="Arial"/>
+          <w:sz w:val="24"/>
+          <w:szCs w:val="24"/>
+          <w:lang w:val="es-PA"/>
+        </w:rPr>
+        <w:t>Cada una de las preguntas en el Cuestionario del Estilo de Enseñanza del Tutor, mantienen la siguiente ponderación:</w:t>
+      </w:r>
+    </w:p>
+    <w:p>
+      <w:pPr>
+        <w:pStyle w:val="ListParagraph"/>
+        <w:numPr>
+          <w:ilvl w:val="0"/>
+          <w:numId w:val="4"/>
+        </w:numPr>
+        <w:spacing w:line="360" w:lineRule="auto"/>
+        <w:jc w:val="both"/>
+        <w:rPr>
+          <w:rFonts w:ascii="Arial" w:hAnsi="Arial" w:cs="Arial"/>
+          <w:sz w:val="24"/>
+          <w:szCs w:val="24"/>
+          <w:lang w:val="es-PA"/>
+        </w:rPr>
+      </w:pPr>
+      <w:r>
+        <w:rPr>
+          <w:rFonts w:ascii="Arial" w:hAnsi="Arial" w:cs="Arial"/>
+          <w:sz w:val="24"/>
+          <w:szCs w:val="24"/>
+          <w:lang w:val="es-PA"/>
+        </w:rPr>
+        <w:t>Totalmente en desacuerdo</w:t>
+      </w:r>
+    </w:p>
+    <w:p>
+      <w:pPr>
+        <w:pStyle w:val="ListParagraph"/>
+        <w:numPr>
+          <w:ilvl w:val="0"/>
+          <w:numId w:val="4"/>
+        </w:numPr>
+        <w:spacing w:line="360" w:lineRule="auto"/>
+        <w:jc w:val="both"/>
+        <w:rPr>
+          <w:rFonts w:ascii="Arial" w:hAnsi="Arial" w:cs="Arial"/>
+          <w:sz w:val="24"/>
+          <w:szCs w:val="24"/>
+          <w:lang w:val="es-PA"/>
+        </w:rPr>
+      </w:pPr>
+      <w:r>
+        <w:rPr>
+          <w:rFonts w:ascii="Arial" w:hAnsi="Arial" w:cs="Arial"/>
+          <w:sz w:val="24"/>
+          <w:szCs w:val="24"/>
+          <w:lang w:val="es-PA"/>
+        </w:rPr>
+        <w:t>Moderadamente en desacuerdo</w:t>
+      </w:r>
+    </w:p>
+    <w:p>
+      <w:pPr>
+        <w:pStyle w:val="ListParagraph"/>
+        <w:numPr>
+          <w:ilvl w:val="0"/>
+          <w:numId w:val="4"/>
+        </w:numPr>
+        <w:spacing w:line="360" w:lineRule="auto"/>
+        <w:jc w:val="both"/>
+        <w:rPr>
+          <w:rFonts w:ascii="Arial" w:hAnsi="Arial" w:cs="Arial"/>
+          <w:sz w:val="24"/>
+          <w:szCs w:val="24"/>
+          <w:lang w:val="es-PA"/>
+        </w:rPr>
+      </w:pPr>
+      <w:r>
+        <w:rPr>
+          <w:rFonts w:ascii="Arial" w:hAnsi="Arial" w:cs="Arial"/>
+          <w:sz w:val="24"/>
+          <w:szCs w:val="24"/>
+          <w:lang w:val="es-PA"/>
+        </w:rPr>
+        <w:t>Indeciso</w:t>
+      </w:r>
+    </w:p>
+    <w:p>
+      <w:pPr>
+        <w:pStyle w:val="ListParagraph"/>
+        <w:numPr>
+          <w:ilvl w:val="0"/>
+          <w:numId w:val="4"/>
+        </w:numPr>
+        <w:spacing w:line="360" w:lineRule="auto"/>
+        <w:jc w:val="both"/>
+        <w:rPr>
+          <w:rFonts w:ascii="Arial" w:hAnsi="Arial" w:cs="Arial"/>
+          <w:sz w:val="24"/>
+          <w:szCs w:val="24"/>
+          <w:lang w:val="es-PA"/>
+        </w:rPr>
+      </w:pPr>
+      <w:r>
+        <w:rPr>
+          <w:rFonts w:ascii="Arial" w:hAnsi="Arial" w:cs="Arial"/>
+          <w:sz w:val="24"/>
+          <w:szCs w:val="24"/>
+          <w:lang w:val="es-PA"/>
+        </w:rPr>
+        <w:t>Moderadamente de acuerdo</w:t>
+      </w:r>
+    </w:p>
+    <w:p>
+      <w:pPr>
+        <w:pStyle w:val="ListParagraph"/>
+        <w:numPr>
+          <w:ilvl w:val="0"/>
+          <w:numId w:val="4"/>
+        </w:numPr>
+        <w:spacing w:line="360" w:lineRule="auto"/>
+        <w:jc w:val="both"/>
+        <w:rPr>
+          <w:rFonts w:ascii="Arial" w:hAnsi="Arial" w:cs="Arial"/>
+          <w:sz w:val="24"/>
+          <w:szCs w:val="24"/>
+          <w:lang w:val="es-PA"/>
+        </w:rPr>
+      </w:pPr>
+      <w:r>
+        <w:rPr>
+          <w:rFonts w:ascii="Arial" w:hAnsi="Arial" w:cs="Arial"/>
+          <w:sz w:val="24"/>
+          <w:szCs w:val="24"/>
+          <w:lang w:val="es-PA"/>
+        </w:rPr>
+        <w:t>Totalmente de acuerdo</w:t>
+      </w:r>
+    </w:p>
+    <w:p>
+      <w:pPr>
+        <w:spacing w:line="360" w:lineRule="auto"/>
+        <w:jc w:val="both"/>
+        <w:rPr>
+          <w:rFonts w:ascii="Arial" w:hAnsi="Arial" w:cs="Arial"/>
+          <w:sz w:val="24"/>
+          <w:szCs w:val="24"/>
+          <w:lang w:val="es-PA"/>
+        </w:rPr>
+      </w:pPr>
+      <w:r>
+        <w:rPr>
+          <w:rFonts w:ascii="Arial" w:hAnsi="Arial" w:cs="Arial"/>
+          <w:sz w:val="24"/>
+          <w:szCs w:val="24"/>
+          <w:lang w:val="es-PA"/>
+        </w:rPr>
+        <w:t>Al momento de que se desplieguen cada una de las preguntas, se mostrarán estas posibles respuestas, las cuales representan los valores numéricos que se muestran en cuestión.</w:t>
+      </w:r>
+    </w:p>
+    <w:p>
+      <w:pPr>
+        <w:spacing w:line="360" w:lineRule="auto"/>
+        <w:jc w:val="both"/>
+        <w:rPr>
+          <w:rFonts w:ascii="Arial" w:hAnsi="Arial" w:cs="Arial"/>
+          <w:sz w:val="24"/>
+          <w:szCs w:val="24"/>
+          <w:lang w:val="es-PA"/>
+        </w:rPr>
+      </w:pPr>
+      <w:r>
+        <w:rPr>
+          <w:rFonts w:ascii="Arial" w:hAnsi="Arial" w:cs="Arial"/>
+          <w:sz w:val="24"/>
+          <w:szCs w:val="24"/>
+          <w:lang w:val="es-PA"/>
+        </w:rPr>
+        <w:t>Existen 5 Estilos de Enseñanza, los cuales corresponden directamente a cada una de las siguientes preguntas:</w:t>
+      </w:r>
+    </w:p>
+    <w:p>
+      <w:pPr>
+        <w:pStyle w:val="ListParagraph"/>
+        <w:numPr>
+          <w:ilvl w:val="0"/>
+          <w:numId w:val="6"/>
+        </w:numPr>
+        <w:spacing w:line="360" w:lineRule="auto"/>
+        <w:jc w:val="both"/>
+        <w:rPr>
+          <w:rFonts w:ascii="Arial" w:hAnsi="Arial" w:cs="Arial"/>
+          <w:sz w:val="24"/>
+          <w:szCs w:val="24"/>
+          <w:lang w:val="es-PA"/>
+        </w:rPr>
+      </w:pPr>
       <w:r>
         <w:rPr>
           <w:rFonts w:ascii="Arial" w:hAnsi="Arial" w:cs="Arial"/>
           <w:b/>
           <w:bCs/>
-          <w:sz w:val="28"/>
-          <w:szCs w:val="28"/>
-          <w:lang w:val="es-PA"/>
-        </w:rPr>
-        <w:t>Estilos de Enseñanza</w:t>
-      </w:r>
+          <w:sz w:val="24"/>
+          <w:szCs w:val="24"/>
+          <w:lang w:val="es-PA"/>
+        </w:rPr>
+        <w:lastRenderedPageBreak/>
+        <w:t>Experto</w:t>
+      </w:r>
+      <w:r>
+        <w:rPr>
+          <w:rFonts w:ascii="Arial" w:hAnsi="Arial" w:cs="Arial"/>
+          <w:sz w:val="24"/>
+          <w:szCs w:val="24"/>
+          <w:lang w:val="es-PA"/>
+        </w:rPr>
+        <w:t>: Pregunta 1, Pregunta 6, Pregunta 11, Pregunta 16, Pregunta 21, Pregunta 26, Pregunta 31 y Pregunta 36.</w:t>
+      </w:r>
+    </w:p>
+    <w:p>
+      <w:pPr>
+        <w:pStyle w:val="ListParagraph"/>
+        <w:numPr>
+          <w:ilvl w:val="0"/>
+          <w:numId w:val="6"/>
+        </w:numPr>
+        <w:spacing w:line="360" w:lineRule="auto"/>
+        <w:jc w:val="both"/>
+        <w:rPr>
+          <w:rFonts w:ascii="Arial" w:hAnsi="Arial" w:cs="Arial"/>
+          <w:sz w:val="24"/>
+          <w:szCs w:val="24"/>
+          <w:lang w:val="es-PA"/>
+        </w:rPr>
+      </w:pPr>
       <w:r>
         <w:rPr>
           <w:rFonts w:ascii="Arial" w:hAnsi="Arial" w:cs="Arial"/>
           <w:b/>
           <w:bCs/>
-          <w:sz w:val="28"/>
-          <w:szCs w:val="28"/>
-          <w:lang w:val="es-PA"/>
-        </w:rPr>
-        <w:t xml:space="preserve"> – Test de Grasha</w:t>
-      </w:r>
-    </w:p>
-    <w:p>
-      <w:pPr>
-        <w:pStyle w:val="ListParagraph"/>
-        <w:numPr>
-          <w:ilvl w:val="0"/>
-          <w:numId w:val="7"/>
-        </w:numPr>
-        <w:spacing w:line="360" w:lineRule="auto"/>
-        <w:jc w:val="both"/>
-        <w:rPr>
-          <w:rFonts w:ascii="Arial" w:hAnsi="Arial" w:cs="Arial"/>
-          <w:sz w:val="24"/>
-          <w:szCs w:val="24"/>
-          <w:lang w:val="es-PA"/>
-        </w:rPr>
-      </w:pPr>
-      <w:r>
-        <w:rPr>
-          <w:rFonts w:ascii="Arial" w:hAnsi="Arial" w:cs="Arial"/>
-          <w:sz w:val="24"/>
-          <w:szCs w:val="24"/>
-          <w:lang w:val="es-PA"/>
-        </w:rPr>
-        <w:t>Hechos, conceptos y principios son las cosas más importantes que los estudiantes deben adquirir en esta tutoría.</w:t>
-      </w:r>
-    </w:p>
-    <w:p>
-      <w:pPr>
-        <w:pStyle w:val="ListParagraph"/>
-        <w:numPr>
-          <w:ilvl w:val="0"/>
-          <w:numId w:val="7"/>
-        </w:numPr>
-        <w:spacing w:line="360" w:lineRule="auto"/>
-        <w:jc w:val="both"/>
-        <w:rPr>
-          <w:rFonts w:ascii="Arial" w:hAnsi="Arial" w:cs="Arial"/>
-          <w:sz w:val="24"/>
-          <w:szCs w:val="24"/>
-          <w:lang w:val="es-PA"/>
-        </w:rPr>
-      </w:pPr>
-      <w:r>
-        <w:rPr>
-          <w:rFonts w:ascii="Arial" w:hAnsi="Arial" w:cs="Arial"/>
-          <w:sz w:val="24"/>
-          <w:szCs w:val="24"/>
-          <w:lang w:val="es-PA"/>
-        </w:rPr>
-        <w:t>Establezco estándares altos para los estudiantes en esta tutoría.</w:t>
-      </w:r>
-    </w:p>
-    <w:p>
-      <w:pPr>
-        <w:pStyle w:val="ListParagraph"/>
-        <w:numPr>
-          <w:ilvl w:val="0"/>
-          <w:numId w:val="7"/>
-        </w:numPr>
-        <w:spacing w:line="360" w:lineRule="auto"/>
-        <w:jc w:val="both"/>
-        <w:rPr>
-          <w:rFonts w:ascii="Arial" w:hAnsi="Arial" w:cs="Arial"/>
-          <w:sz w:val="24"/>
-          <w:szCs w:val="24"/>
-          <w:lang w:val="es-PA"/>
-        </w:rPr>
-      </w:pPr>
-      <w:r>
-        <w:rPr>
-          <w:rFonts w:ascii="Arial" w:hAnsi="Arial" w:cs="Arial"/>
-          <w:sz w:val="24"/>
-          <w:szCs w:val="24"/>
-          <w:lang w:val="es-PA"/>
-        </w:rPr>
-        <w:t>Lo que digo y hago modela formas apropiadas para que los estudiantes piensen sobre los temas de la tutoría.</w:t>
-      </w:r>
-    </w:p>
-    <w:p>
-      <w:pPr>
-        <w:pStyle w:val="ListParagraph"/>
-        <w:numPr>
-          <w:ilvl w:val="0"/>
-          <w:numId w:val="7"/>
-        </w:numPr>
-        <w:spacing w:line="360" w:lineRule="auto"/>
-        <w:jc w:val="both"/>
-        <w:rPr>
-          <w:rFonts w:ascii="Arial" w:hAnsi="Arial" w:cs="Arial"/>
-          <w:sz w:val="24"/>
-          <w:szCs w:val="24"/>
-          <w:lang w:val="es-PA"/>
-        </w:rPr>
-      </w:pPr>
-      <w:r>
-        <w:rPr>
-          <w:rFonts w:ascii="Arial" w:hAnsi="Arial" w:cs="Arial"/>
-          <w:sz w:val="24"/>
-          <w:szCs w:val="24"/>
-          <w:lang w:val="es-PA"/>
-        </w:rPr>
-        <w:t>Mis objetivos y métodos de enseñanza abordan una variedad de estilos de aprendizaje de los estudiantes.</w:t>
-      </w:r>
-    </w:p>
-    <w:p>
-      <w:pPr>
-        <w:pStyle w:val="ListParagraph"/>
-        <w:numPr>
-          <w:ilvl w:val="0"/>
-          <w:numId w:val="7"/>
-        </w:numPr>
-        <w:spacing w:line="360" w:lineRule="auto"/>
-        <w:jc w:val="both"/>
-        <w:rPr>
-          <w:rFonts w:ascii="Arial" w:hAnsi="Arial" w:cs="Arial"/>
-          <w:sz w:val="24"/>
-          <w:szCs w:val="24"/>
-          <w:lang w:val="es-PA"/>
-        </w:rPr>
-      </w:pPr>
-      <w:r>
-        <w:rPr>
-          <w:rFonts w:ascii="Arial" w:hAnsi="Arial" w:cs="Arial"/>
-          <w:sz w:val="24"/>
-          <w:szCs w:val="24"/>
-          <w:lang w:val="es-PA"/>
-        </w:rPr>
-        <w:t>Los estudiantes suelen trabajar solos en los proyectos de la tutoría con poca supervisión por mi parte.</w:t>
-      </w:r>
-    </w:p>
-    <w:p>
-      <w:pPr>
-        <w:pStyle w:val="ListParagraph"/>
-        <w:numPr>
-          <w:ilvl w:val="0"/>
-          <w:numId w:val="7"/>
-        </w:numPr>
-        <w:spacing w:line="360" w:lineRule="auto"/>
-        <w:jc w:val="both"/>
-        <w:rPr>
-          <w:rFonts w:ascii="Arial" w:hAnsi="Arial" w:cs="Arial"/>
-          <w:sz w:val="24"/>
-          <w:szCs w:val="24"/>
-          <w:lang w:val="es-PA"/>
-        </w:rPr>
-      </w:pPr>
-      <w:r>
-        <w:rPr>
-          <w:rFonts w:ascii="Arial" w:hAnsi="Arial" w:cs="Arial"/>
-          <w:sz w:val="24"/>
-          <w:szCs w:val="24"/>
-          <w:lang w:val="es-PA"/>
-        </w:rPr>
-        <w:t>Compartir mi conocimiento y experiencia con los estudiantes es muy importante para mí en estas tutorías.</w:t>
-      </w:r>
-    </w:p>
-    <w:p>
-      <w:pPr>
-        <w:pStyle w:val="ListParagraph"/>
-        <w:numPr>
-          <w:ilvl w:val="0"/>
-          <w:numId w:val="7"/>
-        </w:numPr>
-        <w:spacing w:line="360" w:lineRule="auto"/>
-        <w:jc w:val="both"/>
-        <w:rPr>
-          <w:rFonts w:ascii="Arial" w:hAnsi="Arial" w:cs="Arial"/>
-          <w:sz w:val="24"/>
-          <w:szCs w:val="24"/>
-          <w:lang w:val="es-PA"/>
-        </w:rPr>
-      </w:pPr>
-      <w:r>
-        <w:rPr>
-          <w:rFonts w:ascii="Arial" w:hAnsi="Arial" w:cs="Arial"/>
-          <w:sz w:val="24"/>
-          <w:szCs w:val="24"/>
-          <w:lang w:val="es-PA"/>
-        </w:rPr>
-        <w:t>Doy retroalimentación negativa a los estudiantes cuando su desempeño en la tutoría no es satisfactorio.</w:t>
-      </w:r>
-    </w:p>
-    <w:p>
-      <w:pPr>
-        <w:pStyle w:val="ListParagraph"/>
-        <w:numPr>
-          <w:ilvl w:val="0"/>
-          <w:numId w:val="7"/>
-        </w:numPr>
-        <w:spacing w:line="360" w:lineRule="auto"/>
-        <w:jc w:val="both"/>
-        <w:rPr>
-          <w:rFonts w:ascii="Arial" w:hAnsi="Arial" w:cs="Arial"/>
-          <w:sz w:val="24"/>
-          <w:szCs w:val="24"/>
-          <w:lang w:val="es-PA"/>
-        </w:rPr>
-      </w:pPr>
-      <w:r>
-        <w:rPr>
-          <w:rFonts w:ascii="Arial" w:hAnsi="Arial" w:cs="Arial"/>
-          <w:sz w:val="24"/>
-          <w:szCs w:val="24"/>
-          <w:lang w:val="es-PA"/>
-        </w:rPr>
-        <w:t>Las actividades en esta tutoría alientan a los estudiantes a desarrollar sus ideas sobre temas de contenido.</w:t>
-      </w:r>
-    </w:p>
-    <w:p>
-      <w:pPr>
-        <w:pStyle w:val="ListParagraph"/>
-        <w:numPr>
-          <w:ilvl w:val="0"/>
-          <w:numId w:val="7"/>
-        </w:numPr>
-        <w:spacing w:line="360" w:lineRule="auto"/>
-        <w:jc w:val="both"/>
-        <w:rPr>
-          <w:rFonts w:ascii="Arial" w:hAnsi="Arial" w:cs="Arial"/>
-          <w:sz w:val="24"/>
-          <w:szCs w:val="24"/>
-          <w:lang w:val="es-PA"/>
-        </w:rPr>
-      </w:pPr>
-      <w:r>
-        <w:rPr>
-          <w:rFonts w:ascii="Arial" w:hAnsi="Arial" w:cs="Arial"/>
-          <w:sz w:val="24"/>
-          <w:szCs w:val="24"/>
-          <w:lang w:val="es-PA"/>
-        </w:rPr>
-        <w:t>Dedico tiempo a consultar con los estudiantes sobre cómo mejorar su trabajo en proyectos individuales y grupales durante la tutoría.</w:t>
-      </w:r>
-    </w:p>
-    <w:p>
-      <w:pPr>
-        <w:pStyle w:val="ListParagraph"/>
-        <w:numPr>
-          <w:ilvl w:val="0"/>
-          <w:numId w:val="7"/>
-        </w:numPr>
-        <w:spacing w:line="360" w:lineRule="auto"/>
-        <w:jc w:val="both"/>
-        <w:rPr>
-          <w:rFonts w:ascii="Arial" w:hAnsi="Arial" w:cs="Arial"/>
-          <w:sz w:val="24"/>
-          <w:szCs w:val="24"/>
-          <w:lang w:val="es-PA"/>
-        </w:rPr>
-      </w:pPr>
-      <w:r>
-        <w:rPr>
-          <w:rFonts w:ascii="Arial" w:hAnsi="Arial" w:cs="Arial"/>
-          <w:sz w:val="24"/>
-          <w:szCs w:val="24"/>
-          <w:lang w:val="es-PA"/>
-        </w:rPr>
-        <w:t>Las actividades en esta tutoría alientan a los estudiantes a desarrollar sus ideas sobre temas de contenido.</w:t>
-      </w:r>
-    </w:p>
-    <w:p>
-      <w:pPr>
-        <w:pStyle w:val="ListParagraph"/>
-        <w:numPr>
-          <w:ilvl w:val="0"/>
-          <w:numId w:val="7"/>
-        </w:numPr>
-        <w:spacing w:line="360" w:lineRule="auto"/>
-        <w:jc w:val="both"/>
-        <w:rPr>
-          <w:rFonts w:ascii="Arial" w:hAnsi="Arial" w:cs="Arial"/>
-          <w:sz w:val="24"/>
-          <w:szCs w:val="24"/>
-          <w:lang w:val="es-PA"/>
-        </w:rPr>
-      </w:pPr>
-      <w:r>
-        <w:rPr>
-          <w:rFonts w:ascii="Arial" w:hAnsi="Arial" w:cs="Arial"/>
-          <w:sz w:val="24"/>
-          <w:szCs w:val="24"/>
-          <w:lang w:val="es-PA"/>
-        </w:rPr>
-        <w:t>Lo que tengo que decir sobre un tema es esencial para que los estudiantes adquieran una perspectiva más amplia sobre los problemas de esa área durante la tutoría.</w:t>
-      </w:r>
-    </w:p>
-    <w:p>
-      <w:pPr>
-        <w:pStyle w:val="ListParagraph"/>
-        <w:numPr>
-          <w:ilvl w:val="0"/>
-          <w:numId w:val="7"/>
-        </w:numPr>
-        <w:spacing w:line="360" w:lineRule="auto"/>
-        <w:jc w:val="both"/>
-        <w:rPr>
-          <w:rFonts w:ascii="Arial" w:hAnsi="Arial" w:cs="Arial"/>
-          <w:sz w:val="24"/>
-          <w:szCs w:val="24"/>
-          <w:lang w:val="es-PA"/>
-        </w:rPr>
-      </w:pPr>
-      <w:r>
-        <w:rPr>
-          <w:rFonts w:ascii="Arial" w:hAnsi="Arial" w:cs="Arial"/>
-          <w:sz w:val="24"/>
-          <w:szCs w:val="24"/>
-          <w:lang w:val="es-PA"/>
-        </w:rPr>
-        <w:t>Los estudiantes describirían mis estándares y expectativas en la tutoría como algo estrictos y rígidos.</w:t>
-      </w:r>
-    </w:p>
-    <w:p>
-      <w:pPr>
-        <w:pStyle w:val="ListParagraph"/>
-        <w:numPr>
-          <w:ilvl w:val="0"/>
-          <w:numId w:val="7"/>
-        </w:numPr>
-        <w:spacing w:line="360" w:lineRule="auto"/>
-        <w:jc w:val="both"/>
-        <w:rPr>
-          <w:rFonts w:ascii="Arial" w:hAnsi="Arial" w:cs="Arial"/>
-          <w:sz w:val="24"/>
-          <w:szCs w:val="24"/>
-          <w:lang w:val="es-PA"/>
-        </w:rPr>
-      </w:pPr>
-      <w:r>
-        <w:rPr>
-          <w:rFonts w:ascii="Arial" w:hAnsi="Arial" w:cs="Arial"/>
-          <w:sz w:val="24"/>
-          <w:szCs w:val="24"/>
-          <w:lang w:val="es-PA"/>
-        </w:rPr>
-        <w:t>Normalmente muestro a los estudiantes cómo y qué hacer para dominar el contenido de la tutoría.</w:t>
-      </w:r>
-    </w:p>
-    <w:p>
-      <w:pPr>
-        <w:pStyle w:val="ListParagraph"/>
-        <w:numPr>
-          <w:ilvl w:val="0"/>
-          <w:numId w:val="7"/>
-        </w:numPr>
-        <w:spacing w:line="360" w:lineRule="auto"/>
-        <w:jc w:val="both"/>
-        <w:rPr>
-          <w:rFonts w:ascii="Arial" w:hAnsi="Arial" w:cs="Arial"/>
-          <w:sz w:val="24"/>
-          <w:szCs w:val="24"/>
-          <w:lang w:val="es-PA"/>
-        </w:rPr>
-      </w:pPr>
-      <w:r>
-        <w:rPr>
-          <w:rFonts w:ascii="Arial" w:hAnsi="Arial" w:cs="Arial"/>
-          <w:sz w:val="24"/>
-          <w:szCs w:val="24"/>
-          <w:lang w:val="es-PA"/>
-        </w:rPr>
-        <w:t>Las discusiones en grupos pequeños durante la tutoría ayudan a los estudiantes a desarrollar su capacidad de pensar críticamente.</w:t>
-      </w:r>
-    </w:p>
-    <w:p>
-      <w:pPr>
-        <w:pStyle w:val="ListParagraph"/>
-        <w:numPr>
-          <w:ilvl w:val="0"/>
-          <w:numId w:val="7"/>
-        </w:numPr>
-        <w:spacing w:line="360" w:lineRule="auto"/>
-        <w:jc w:val="both"/>
-        <w:rPr>
-          <w:rFonts w:ascii="Arial" w:hAnsi="Arial" w:cs="Arial"/>
-          <w:sz w:val="24"/>
-          <w:szCs w:val="24"/>
-          <w:lang w:val="es-PA"/>
-        </w:rPr>
-      </w:pPr>
-      <w:r>
-        <w:rPr>
-          <w:rFonts w:ascii="Arial" w:hAnsi="Arial" w:cs="Arial"/>
-          <w:sz w:val="24"/>
-          <w:szCs w:val="24"/>
-          <w:lang w:val="es-PA"/>
-        </w:rPr>
-        <w:t>Los estudiantes diseñan una de las experiencias de aprendizaje más autodirigidas en la tutoría.</w:t>
-      </w:r>
-    </w:p>
-    <w:p>
-      <w:pPr>
-        <w:pStyle w:val="ListParagraph"/>
-        <w:numPr>
-          <w:ilvl w:val="0"/>
-          <w:numId w:val="7"/>
-        </w:numPr>
-        <w:spacing w:line="360" w:lineRule="auto"/>
-        <w:jc w:val="both"/>
-        <w:rPr>
-          <w:rFonts w:ascii="Arial" w:hAnsi="Arial" w:cs="Arial"/>
-          <w:sz w:val="24"/>
-          <w:szCs w:val="24"/>
-          <w:lang w:val="es-PA"/>
-        </w:rPr>
-      </w:pPr>
-      <w:r>
-        <w:rPr>
-          <w:rFonts w:ascii="Arial" w:hAnsi="Arial" w:cs="Arial"/>
-          <w:sz w:val="24"/>
-          <w:szCs w:val="24"/>
-          <w:lang w:val="es-PA"/>
-        </w:rPr>
-        <w:lastRenderedPageBreak/>
-        <w:t>Quiero que los estudiantes dejen esta tutoría bien preparados para seguir trabajando en esta área.</w:t>
-      </w:r>
-    </w:p>
-    <w:p>
-      <w:pPr>
-        <w:pStyle w:val="ListParagraph"/>
-        <w:numPr>
-          <w:ilvl w:val="0"/>
-          <w:numId w:val="7"/>
-        </w:numPr>
-        <w:spacing w:line="360" w:lineRule="auto"/>
-        <w:jc w:val="both"/>
-        <w:rPr>
-          <w:rFonts w:ascii="Arial" w:hAnsi="Arial" w:cs="Arial"/>
-          <w:sz w:val="24"/>
-          <w:szCs w:val="24"/>
-          <w:lang w:val="es-PA"/>
-        </w:rPr>
-      </w:pPr>
-      <w:r>
-        <w:rPr>
-          <w:rFonts w:ascii="Arial" w:hAnsi="Arial" w:cs="Arial"/>
-          <w:sz w:val="24"/>
-          <w:szCs w:val="24"/>
-          <w:lang w:val="es-PA"/>
-        </w:rPr>
-        <w:t>Soy responsable de definir lo que los estudiantes deben aprender en la tutoría y cómo deben aprenderlo.</w:t>
-      </w:r>
-    </w:p>
-    <w:p>
-      <w:pPr>
-        <w:pStyle w:val="ListParagraph"/>
-        <w:numPr>
-          <w:ilvl w:val="0"/>
-          <w:numId w:val="7"/>
-        </w:numPr>
-        <w:spacing w:line="360" w:lineRule="auto"/>
-        <w:jc w:val="both"/>
-        <w:rPr>
-          <w:rFonts w:ascii="Arial" w:hAnsi="Arial" w:cs="Arial"/>
-          <w:sz w:val="24"/>
-          <w:szCs w:val="24"/>
-          <w:lang w:val="es-PA"/>
-        </w:rPr>
-      </w:pPr>
-      <w:r>
-        <w:rPr>
-          <w:rFonts w:ascii="Arial" w:hAnsi="Arial" w:cs="Arial"/>
-          <w:sz w:val="24"/>
-          <w:szCs w:val="24"/>
-          <w:lang w:val="es-PA"/>
-        </w:rPr>
-        <w:t>Los ejemplos de mis experiencias personales a menudo ilustran puntos sobre el material en la tutoría.</w:t>
-      </w:r>
-    </w:p>
-    <w:p>
-      <w:pPr>
-        <w:pStyle w:val="ListParagraph"/>
-        <w:numPr>
-          <w:ilvl w:val="0"/>
-          <w:numId w:val="7"/>
-        </w:numPr>
-        <w:spacing w:line="360" w:lineRule="auto"/>
-        <w:jc w:val="both"/>
-        <w:rPr>
-          <w:rFonts w:ascii="Arial" w:hAnsi="Arial" w:cs="Arial"/>
-          <w:sz w:val="24"/>
-          <w:szCs w:val="24"/>
-          <w:lang w:val="es-PA"/>
-        </w:rPr>
-      </w:pPr>
-      <w:r>
-        <w:rPr>
-          <w:rFonts w:ascii="Arial" w:hAnsi="Arial" w:cs="Arial"/>
-          <w:sz w:val="24"/>
-          <w:szCs w:val="24"/>
-          <w:lang w:val="es-PA"/>
-        </w:rPr>
-        <w:t>Guío el trabajo de los estudiantes en los proyectos de la tutoría haciéndoles preguntas, explorando opciones y sugiriendo formas alternativas.</w:t>
-      </w:r>
-    </w:p>
-    <w:p>
-      <w:pPr>
-        <w:pStyle w:val="ListParagraph"/>
-        <w:numPr>
-          <w:ilvl w:val="0"/>
-          <w:numId w:val="7"/>
-        </w:numPr>
-        <w:spacing w:line="360" w:lineRule="auto"/>
-        <w:jc w:val="both"/>
-        <w:rPr>
-          <w:rFonts w:ascii="Arial" w:hAnsi="Arial" w:cs="Arial"/>
-          <w:sz w:val="24"/>
-          <w:szCs w:val="24"/>
-          <w:lang w:val="es-PA"/>
-        </w:rPr>
-      </w:pPr>
-      <w:r>
-        <w:rPr>
-          <w:rFonts w:ascii="Arial" w:hAnsi="Arial" w:cs="Arial"/>
-          <w:sz w:val="24"/>
-          <w:szCs w:val="24"/>
-          <w:lang w:val="es-PA"/>
-        </w:rPr>
-        <w:t>Desarrollar la capacidad de los estudiantes para pensar y trabajar de forma independiente es un objetivo importante en la tutoría.</w:t>
-      </w:r>
-    </w:p>
-    <w:p>
-      <w:pPr>
-        <w:pStyle w:val="ListParagraph"/>
-        <w:numPr>
-          <w:ilvl w:val="0"/>
-          <w:numId w:val="7"/>
-        </w:numPr>
-        <w:spacing w:line="360" w:lineRule="auto"/>
-        <w:jc w:val="both"/>
-        <w:rPr>
-          <w:rFonts w:ascii="Arial" w:hAnsi="Arial" w:cs="Arial"/>
-          <w:sz w:val="24"/>
-          <w:szCs w:val="24"/>
-          <w:lang w:val="es-PA"/>
-        </w:rPr>
-      </w:pPr>
-      <w:r>
-        <w:rPr>
-          <w:rFonts w:ascii="Arial" w:hAnsi="Arial" w:cs="Arial"/>
-          <w:sz w:val="24"/>
-          <w:szCs w:val="24"/>
-          <w:lang w:val="es-PA"/>
-        </w:rPr>
-        <w:t>Dar conferencias es una parte importante de cómo enseño cada sesión de tutoría.</w:t>
-      </w:r>
-    </w:p>
-    <w:p>
-      <w:pPr>
-        <w:pStyle w:val="ListParagraph"/>
-        <w:numPr>
-          <w:ilvl w:val="0"/>
-          <w:numId w:val="7"/>
-        </w:numPr>
-        <w:spacing w:line="360" w:lineRule="auto"/>
-        <w:jc w:val="both"/>
-        <w:rPr>
-          <w:rFonts w:ascii="Arial" w:hAnsi="Arial" w:cs="Arial"/>
-          <w:sz w:val="24"/>
-          <w:szCs w:val="24"/>
-          <w:lang w:val="es-PA"/>
-        </w:rPr>
-      </w:pPr>
-      <w:r>
-        <w:rPr>
-          <w:rFonts w:ascii="Arial" w:hAnsi="Arial" w:cs="Arial"/>
-          <w:sz w:val="24"/>
-          <w:szCs w:val="24"/>
-          <w:lang w:val="es-PA"/>
-        </w:rPr>
-        <w:t>Proporciono pautas obvias sobre cómo quiero que se completen las tareas en esta tutoría.</w:t>
-      </w:r>
-    </w:p>
-    <w:p>
-      <w:pPr>
-        <w:pStyle w:val="ListParagraph"/>
-        <w:numPr>
-          <w:ilvl w:val="0"/>
-          <w:numId w:val="7"/>
-        </w:numPr>
-        <w:spacing w:line="360" w:lineRule="auto"/>
-        <w:jc w:val="both"/>
-        <w:rPr>
-          <w:rFonts w:ascii="Arial" w:hAnsi="Arial" w:cs="Arial"/>
-          <w:sz w:val="24"/>
-          <w:szCs w:val="24"/>
-          <w:lang w:val="es-PA"/>
-        </w:rPr>
-      </w:pPr>
-      <w:r>
-        <w:rPr>
-          <w:rFonts w:ascii="Arial" w:hAnsi="Arial" w:cs="Arial"/>
-          <w:sz w:val="24"/>
-          <w:szCs w:val="24"/>
-          <w:lang w:val="es-PA"/>
-        </w:rPr>
-        <w:t>A menudo muestro a los estudiantes cómo pueden usar varios principios y conceptos durante la tutoría.</w:t>
-      </w:r>
-    </w:p>
-    <w:p>
-      <w:pPr>
-        <w:pStyle w:val="ListParagraph"/>
-        <w:numPr>
-          <w:ilvl w:val="0"/>
-          <w:numId w:val="7"/>
-        </w:numPr>
-        <w:spacing w:line="360" w:lineRule="auto"/>
-        <w:jc w:val="both"/>
-        <w:rPr>
-          <w:rFonts w:ascii="Arial" w:hAnsi="Arial" w:cs="Arial"/>
-          <w:sz w:val="24"/>
-          <w:szCs w:val="24"/>
-          <w:lang w:val="es-PA"/>
-        </w:rPr>
-      </w:pPr>
-      <w:r>
-        <w:rPr>
-          <w:rFonts w:ascii="Arial" w:hAnsi="Arial" w:cs="Arial"/>
-          <w:sz w:val="24"/>
-          <w:szCs w:val="24"/>
-          <w:lang w:val="es-PA"/>
-        </w:rPr>
-        <w:t>Las actividades de la tutoría alientan a los estudiantes a tomar la iniciativa y la responsabilidad de su aprendizaje.</w:t>
-      </w:r>
-    </w:p>
-    <w:p>
-      <w:pPr>
-        <w:pStyle w:val="ListParagraph"/>
-        <w:numPr>
-          <w:ilvl w:val="0"/>
-          <w:numId w:val="7"/>
-        </w:numPr>
-        <w:spacing w:line="360" w:lineRule="auto"/>
-        <w:jc w:val="both"/>
-        <w:rPr>
-          <w:rFonts w:ascii="Arial" w:hAnsi="Arial" w:cs="Arial"/>
-          <w:sz w:val="24"/>
-          <w:szCs w:val="24"/>
-          <w:lang w:val="es-PA"/>
-        </w:rPr>
-      </w:pPr>
-      <w:r>
-        <w:rPr>
-          <w:rFonts w:ascii="Arial" w:hAnsi="Arial" w:cs="Arial"/>
-          <w:sz w:val="24"/>
-          <w:szCs w:val="24"/>
-          <w:lang w:val="es-PA"/>
-        </w:rPr>
-        <w:t>Los estudiantes asumen la responsabilidad de impartir parte de las sesiones de tutoría.</w:t>
-      </w:r>
-    </w:p>
-    <w:p>
-      <w:pPr>
-        <w:pStyle w:val="ListParagraph"/>
-        <w:numPr>
-          <w:ilvl w:val="0"/>
-          <w:numId w:val="7"/>
-        </w:numPr>
-        <w:spacing w:line="360" w:lineRule="auto"/>
-        <w:jc w:val="both"/>
-        <w:rPr>
-          <w:rFonts w:ascii="Arial" w:hAnsi="Arial" w:cs="Arial"/>
-          <w:sz w:val="24"/>
-          <w:szCs w:val="24"/>
-          <w:lang w:val="es-PA"/>
-        </w:rPr>
-      </w:pPr>
-      <w:r>
-        <w:rPr>
-          <w:rFonts w:ascii="Arial" w:hAnsi="Arial" w:cs="Arial"/>
-          <w:sz w:val="24"/>
-          <w:szCs w:val="24"/>
-          <w:lang w:val="es-PA"/>
-        </w:rPr>
-        <w:t>Mi experiencia generalmente se usa para resolver desacuerdos sobre problemas de contenido en la tutoría.</w:t>
-      </w:r>
-    </w:p>
-    <w:p>
-      <w:pPr>
-        <w:pStyle w:val="ListParagraph"/>
-        <w:numPr>
-          <w:ilvl w:val="0"/>
-          <w:numId w:val="7"/>
-        </w:numPr>
-        <w:spacing w:line="360" w:lineRule="auto"/>
-        <w:jc w:val="both"/>
-        <w:rPr>
-          <w:rFonts w:ascii="Arial" w:hAnsi="Arial" w:cs="Arial"/>
-          <w:sz w:val="24"/>
-          <w:szCs w:val="24"/>
-          <w:lang w:val="es-PA"/>
-        </w:rPr>
-      </w:pPr>
-      <w:r>
-        <w:rPr>
-          <w:rFonts w:ascii="Arial" w:hAnsi="Arial" w:cs="Arial"/>
-          <w:sz w:val="24"/>
-          <w:szCs w:val="24"/>
-          <w:lang w:val="es-PA"/>
-        </w:rPr>
-        <w:t>Esta tutoría tiene metas y objetivos concretos que quiero lograr.</w:t>
-      </w:r>
-    </w:p>
-    <w:p>
-      <w:pPr>
-        <w:pStyle w:val="ListParagraph"/>
-        <w:numPr>
-          <w:ilvl w:val="0"/>
-          <w:numId w:val="7"/>
-        </w:numPr>
-        <w:spacing w:line="360" w:lineRule="auto"/>
-        <w:jc w:val="both"/>
-        <w:rPr>
-          <w:rFonts w:ascii="Arial" w:hAnsi="Arial" w:cs="Arial"/>
-          <w:sz w:val="24"/>
-          <w:szCs w:val="24"/>
-          <w:lang w:val="es-PA"/>
-        </w:rPr>
-      </w:pPr>
-      <w:r>
-        <w:rPr>
-          <w:rFonts w:ascii="Arial" w:hAnsi="Arial" w:cs="Arial"/>
-          <w:sz w:val="24"/>
-          <w:szCs w:val="24"/>
-          <w:lang w:val="es-PA"/>
-        </w:rPr>
-        <w:t>Los estudiantes reciben frecuentes comentarios verbales y escritos sobre su desempeño en la tutoría.</w:t>
-      </w:r>
-    </w:p>
-    <w:p>
-      <w:pPr>
-        <w:pStyle w:val="ListParagraph"/>
-        <w:numPr>
-          <w:ilvl w:val="0"/>
-          <w:numId w:val="7"/>
-        </w:numPr>
-        <w:spacing w:line="360" w:lineRule="auto"/>
-        <w:jc w:val="both"/>
-        <w:rPr>
-          <w:rFonts w:ascii="Arial" w:hAnsi="Arial" w:cs="Arial"/>
-          <w:sz w:val="24"/>
-          <w:szCs w:val="24"/>
-          <w:lang w:val="es-PA"/>
-        </w:rPr>
-      </w:pPr>
-      <w:r>
-        <w:rPr>
-          <w:rFonts w:ascii="Arial" w:hAnsi="Arial" w:cs="Arial"/>
-          <w:sz w:val="24"/>
-          <w:szCs w:val="24"/>
-          <w:lang w:val="es-PA"/>
-        </w:rPr>
-        <w:t>Solicito el consejo de los estudiantes sobre cómo y qué enseñar en esta tutoría.</w:t>
-      </w:r>
-    </w:p>
-    <w:p>
-      <w:pPr>
-        <w:pStyle w:val="ListParagraph"/>
-        <w:numPr>
-          <w:ilvl w:val="0"/>
-          <w:numId w:val="7"/>
-        </w:numPr>
-        <w:spacing w:line="360" w:lineRule="auto"/>
-        <w:jc w:val="both"/>
-        <w:rPr>
-          <w:rFonts w:ascii="Arial" w:hAnsi="Arial" w:cs="Arial"/>
-          <w:sz w:val="24"/>
-          <w:szCs w:val="24"/>
-          <w:lang w:val="es-PA"/>
-        </w:rPr>
-      </w:pPr>
-      <w:r>
-        <w:rPr>
-          <w:rFonts w:ascii="Arial" w:hAnsi="Arial" w:cs="Arial"/>
-          <w:sz w:val="24"/>
-          <w:szCs w:val="24"/>
-          <w:lang w:val="es-PA"/>
-        </w:rPr>
-        <w:t>Los estudiantes establecen su propio ritmo para completar proyectos independientes y grupales en la tutoría.</w:t>
-      </w:r>
-    </w:p>
-    <w:p>
-      <w:pPr>
-        <w:pStyle w:val="ListParagraph"/>
-        <w:numPr>
-          <w:ilvl w:val="0"/>
-          <w:numId w:val="7"/>
-        </w:numPr>
-        <w:spacing w:line="360" w:lineRule="auto"/>
-        <w:jc w:val="both"/>
-        <w:rPr>
-          <w:rFonts w:ascii="Arial" w:hAnsi="Arial" w:cs="Arial"/>
-          <w:sz w:val="24"/>
-          <w:szCs w:val="24"/>
-          <w:lang w:val="es-PA"/>
-        </w:rPr>
-      </w:pPr>
-      <w:r>
-        <w:rPr>
-          <w:rFonts w:ascii="Arial" w:hAnsi="Arial" w:cs="Arial"/>
-          <w:sz w:val="24"/>
-          <w:szCs w:val="24"/>
-          <w:lang w:val="es-PA"/>
-        </w:rPr>
-        <w:t>Los estudiantes pueden describirme como un "almacén de conocimiento" que proporciona los hechos, principios y conceptos que necesitan en la tutoría.</w:t>
-      </w:r>
-    </w:p>
-    <w:p>
-      <w:pPr>
-        <w:pStyle w:val="ListParagraph"/>
-        <w:numPr>
-          <w:ilvl w:val="0"/>
-          <w:numId w:val="7"/>
-        </w:numPr>
-        <w:spacing w:line="360" w:lineRule="auto"/>
-        <w:jc w:val="both"/>
-        <w:rPr>
-          <w:rFonts w:ascii="Arial" w:hAnsi="Arial" w:cs="Arial"/>
-          <w:sz w:val="24"/>
-          <w:szCs w:val="24"/>
-          <w:lang w:val="es-PA"/>
-        </w:rPr>
-      </w:pPr>
-      <w:r>
-        <w:rPr>
-          <w:rFonts w:ascii="Arial" w:hAnsi="Arial" w:cs="Arial"/>
-          <w:sz w:val="24"/>
-          <w:szCs w:val="24"/>
-          <w:lang w:val="es-PA"/>
-        </w:rPr>
-        <w:t>El plan de estudios define claramente mis expectativas sobre lo que quiero que hagan los estudiantes en esta tutoría.</w:t>
-      </w:r>
-    </w:p>
-    <w:p>
-      <w:pPr>
-        <w:pStyle w:val="ListParagraph"/>
-        <w:numPr>
-          <w:ilvl w:val="0"/>
-          <w:numId w:val="7"/>
-        </w:numPr>
-        <w:spacing w:line="360" w:lineRule="auto"/>
-        <w:jc w:val="both"/>
-        <w:rPr>
-          <w:rFonts w:ascii="Arial" w:hAnsi="Arial" w:cs="Arial"/>
-          <w:sz w:val="24"/>
-          <w:szCs w:val="24"/>
-          <w:lang w:val="es-PA"/>
-        </w:rPr>
-      </w:pPr>
-      <w:r>
-        <w:rPr>
-          <w:rFonts w:ascii="Arial" w:hAnsi="Arial" w:cs="Arial"/>
-          <w:sz w:val="24"/>
-          <w:szCs w:val="24"/>
-          <w:lang w:val="es-PA"/>
-        </w:rPr>
-        <w:lastRenderedPageBreak/>
-        <w:t>Eventualmente, muchos estudiantes comenzaron a pensar como yo sobre el contenido de la tutoría.</w:t>
-      </w:r>
-    </w:p>
-    <w:p>
-      <w:pPr>
-        <w:pStyle w:val="ListParagraph"/>
-        <w:numPr>
-          <w:ilvl w:val="0"/>
-          <w:numId w:val="7"/>
-        </w:numPr>
-        <w:spacing w:line="360" w:lineRule="auto"/>
-        <w:jc w:val="both"/>
-        <w:rPr>
-          <w:rFonts w:ascii="Arial" w:hAnsi="Arial" w:cs="Arial"/>
-          <w:sz w:val="24"/>
-          <w:szCs w:val="24"/>
-          <w:lang w:val="es-PA"/>
-        </w:rPr>
-      </w:pPr>
-      <w:r>
-        <w:rPr>
-          <w:rFonts w:ascii="Arial" w:hAnsi="Arial" w:cs="Arial"/>
-          <w:sz w:val="24"/>
-          <w:szCs w:val="24"/>
-          <w:lang w:val="es-PA"/>
-        </w:rPr>
-        <w:t>Los estudiantes pueden elegir entre actividades para completar los requisitos de la tutoría.</w:t>
-      </w:r>
-    </w:p>
-    <w:p>
-      <w:pPr>
-        <w:pStyle w:val="ListParagraph"/>
-        <w:numPr>
-          <w:ilvl w:val="0"/>
-          <w:numId w:val="7"/>
-        </w:numPr>
-        <w:spacing w:line="360" w:lineRule="auto"/>
-        <w:jc w:val="both"/>
-        <w:rPr>
-          <w:rFonts w:ascii="Arial" w:hAnsi="Arial" w:cs="Arial"/>
-          <w:sz w:val="24"/>
-          <w:szCs w:val="24"/>
-          <w:lang w:val="es-PA"/>
-        </w:rPr>
-      </w:pPr>
-      <w:r>
-        <w:rPr>
-          <w:rFonts w:ascii="Arial" w:hAnsi="Arial" w:cs="Arial"/>
-          <w:sz w:val="24"/>
-          <w:szCs w:val="24"/>
-          <w:lang w:val="es-PA"/>
-        </w:rPr>
-        <w:t>Mi enfoque de la enseñanza en la tutoría es similar al de un gerente de un grupo de trabajo que delega tareas y responsabilidades a sus subordinados.</w:t>
-      </w:r>
-    </w:p>
-    <w:p>
-      <w:pPr>
-        <w:pStyle w:val="ListParagraph"/>
-        <w:numPr>
-          <w:ilvl w:val="0"/>
-          <w:numId w:val="7"/>
-        </w:numPr>
-        <w:spacing w:line="360" w:lineRule="auto"/>
-        <w:jc w:val="both"/>
-        <w:rPr>
-          <w:rFonts w:ascii="Arial" w:hAnsi="Arial" w:cs="Arial"/>
-          <w:sz w:val="24"/>
-          <w:szCs w:val="24"/>
-          <w:lang w:val="es-PA"/>
-        </w:rPr>
-      </w:pPr>
-      <w:r>
-        <w:rPr>
-          <w:rFonts w:ascii="Arial" w:hAnsi="Arial" w:cs="Arial"/>
-          <w:sz w:val="24"/>
-          <w:szCs w:val="24"/>
-          <w:lang w:val="es-PA"/>
-        </w:rPr>
-        <w:t>Esta tutoría tiene más material del que tengo tiempo disponible para cubrir.</w:t>
-      </w:r>
-    </w:p>
-    <w:p>
-      <w:pPr>
-        <w:pStyle w:val="ListParagraph"/>
-        <w:numPr>
-          <w:ilvl w:val="0"/>
-          <w:numId w:val="7"/>
-        </w:numPr>
-        <w:spacing w:line="360" w:lineRule="auto"/>
-        <w:jc w:val="both"/>
-        <w:rPr>
-          <w:rFonts w:ascii="Arial" w:hAnsi="Arial" w:cs="Arial"/>
-          <w:sz w:val="24"/>
-          <w:szCs w:val="24"/>
-          <w:lang w:val="es-PA"/>
-        </w:rPr>
-      </w:pPr>
-      <w:r>
-        <w:rPr>
-          <w:rFonts w:ascii="Arial" w:hAnsi="Arial" w:cs="Arial"/>
-          <w:sz w:val="24"/>
-          <w:szCs w:val="24"/>
-          <w:lang w:val="es-PA"/>
-        </w:rPr>
-        <w:t>Mis estándares y expectativas en la tutoría ayudan a los estudiantes a desarrollar la disciplina que necesitan aprender.</w:t>
-      </w:r>
-    </w:p>
-    <w:p>
-      <w:pPr>
-        <w:pStyle w:val="ListParagraph"/>
-        <w:numPr>
-          <w:ilvl w:val="0"/>
-          <w:numId w:val="7"/>
-        </w:numPr>
-        <w:spacing w:line="360" w:lineRule="auto"/>
-        <w:jc w:val="both"/>
-        <w:rPr>
-          <w:rFonts w:ascii="Arial" w:hAnsi="Arial" w:cs="Arial"/>
-          <w:sz w:val="24"/>
-          <w:szCs w:val="24"/>
-          <w:lang w:val="es-PA"/>
-        </w:rPr>
-      </w:pPr>
-      <w:r>
-        <w:rPr>
-          <w:rFonts w:ascii="Arial" w:hAnsi="Arial" w:cs="Arial"/>
-          <w:sz w:val="24"/>
-          <w:szCs w:val="24"/>
-          <w:lang w:val="es-PA"/>
-        </w:rPr>
-        <w:t>Los estudiantes pueden describirme como un "entrenador" en la tutoría que trabaja en estrecha colaboración con alguien para corregir problemas en su forma de pensar y comportarse.</w:t>
-      </w:r>
-    </w:p>
-    <w:p>
-      <w:pPr>
-        <w:pStyle w:val="ListParagraph"/>
-        <w:numPr>
-          <w:ilvl w:val="0"/>
-          <w:numId w:val="7"/>
-        </w:numPr>
-        <w:spacing w:line="360" w:lineRule="auto"/>
-        <w:jc w:val="both"/>
-        <w:rPr>
-          <w:rFonts w:ascii="Arial" w:hAnsi="Arial" w:cs="Arial"/>
-          <w:sz w:val="24"/>
-          <w:szCs w:val="24"/>
-          <w:lang w:val="es-PA"/>
-        </w:rPr>
-      </w:pPr>
-      <w:r>
-        <w:rPr>
-          <w:rFonts w:ascii="Arial" w:hAnsi="Arial" w:cs="Arial"/>
-          <w:sz w:val="24"/>
-          <w:szCs w:val="24"/>
-          <w:lang w:val="es-PA"/>
-        </w:rPr>
-        <w:t>Doy a los estudiantes mucho apoyo personal y aliento para que les vaya bien en esta tutoría.</w:t>
-      </w:r>
-    </w:p>
-    <w:p>
-      <w:pPr>
-        <w:pStyle w:val="ListParagraph"/>
-        <w:numPr>
-          <w:ilvl w:val="0"/>
-          <w:numId w:val="7"/>
-        </w:numPr>
-        <w:spacing w:line="360" w:lineRule="auto"/>
-        <w:jc w:val="both"/>
-        <w:rPr>
-          <w:rFonts w:ascii="Arial" w:hAnsi="Arial" w:cs="Arial"/>
-          <w:sz w:val="24"/>
-          <w:szCs w:val="24"/>
-          <w:lang w:val="es-PA"/>
-        </w:rPr>
-      </w:pPr>
-      <w:r>
-        <w:rPr>
-          <w:rFonts w:ascii="Arial" w:hAnsi="Arial" w:cs="Arial"/>
-          <w:sz w:val="24"/>
-          <w:szCs w:val="24"/>
-          <w:lang w:val="es-PA"/>
-        </w:rPr>
-        <w:t>Asumo el papel de una persona de recursos disponible para los estudiantes cuando necesitan ayuda en la tutoría.</w:t>
-      </w:r>
-    </w:p>
-    <w:p>
-      <w:pPr>
-        <w:spacing w:line="360" w:lineRule="auto"/>
-        <w:jc w:val="both"/>
-        <w:rPr>
-          <w:rFonts w:ascii="Arial" w:hAnsi="Arial" w:cs="Arial"/>
-          <w:sz w:val="24"/>
-          <w:szCs w:val="24"/>
-          <w:lang w:val="es-PA"/>
-        </w:rPr>
-      </w:pPr>
-      <w:r>
-        <w:rPr>
-          <w:rFonts w:ascii="Arial" w:hAnsi="Arial" w:cs="Arial"/>
-          <w:sz w:val="24"/>
-          <w:szCs w:val="24"/>
-          <w:lang w:val="es-PA"/>
-        </w:rPr>
-        <w:t>Cada una de las preguntas en el Cuestionario del Estilo de Enseñanza del Tutor, mantienen la siguiente ponderación:</w:t>
-      </w:r>
-    </w:p>
-    <w:p>
-      <w:pPr>
-        <w:pStyle w:val="ListParagraph"/>
-        <w:numPr>
-          <w:ilvl w:val="0"/>
-          <w:numId w:val="4"/>
-        </w:numPr>
-        <w:spacing w:line="360" w:lineRule="auto"/>
-        <w:jc w:val="both"/>
-        <w:rPr>
-          <w:rFonts w:ascii="Arial" w:hAnsi="Arial" w:cs="Arial"/>
-          <w:sz w:val="24"/>
-          <w:szCs w:val="24"/>
-          <w:lang w:val="es-PA"/>
-        </w:rPr>
-      </w:pPr>
-      <w:r>
-        <w:rPr>
-          <w:rFonts w:ascii="Arial" w:hAnsi="Arial" w:cs="Arial"/>
-          <w:sz w:val="24"/>
-          <w:szCs w:val="24"/>
-          <w:lang w:val="es-PA"/>
-        </w:rPr>
-        <w:t>Totalmente en desacuerdo</w:t>
-      </w:r>
-    </w:p>
-    <w:p>
-      <w:pPr>
-        <w:pStyle w:val="ListParagraph"/>
-        <w:numPr>
-          <w:ilvl w:val="0"/>
-          <w:numId w:val="4"/>
-        </w:numPr>
-        <w:spacing w:line="360" w:lineRule="auto"/>
-        <w:jc w:val="both"/>
-        <w:rPr>
-          <w:rFonts w:ascii="Arial" w:hAnsi="Arial" w:cs="Arial"/>
-          <w:sz w:val="24"/>
-          <w:szCs w:val="24"/>
-          <w:lang w:val="es-PA"/>
-        </w:rPr>
-      </w:pPr>
-      <w:r>
-        <w:rPr>
-          <w:rFonts w:ascii="Arial" w:hAnsi="Arial" w:cs="Arial"/>
-          <w:sz w:val="24"/>
-          <w:szCs w:val="24"/>
-          <w:lang w:val="es-PA"/>
-        </w:rPr>
-        <w:t>Moderadamente en desacuerdo</w:t>
-      </w:r>
-    </w:p>
-    <w:p>
-      <w:pPr>
-        <w:pStyle w:val="ListParagraph"/>
-        <w:numPr>
-          <w:ilvl w:val="0"/>
-          <w:numId w:val="4"/>
-        </w:numPr>
-        <w:spacing w:line="360" w:lineRule="auto"/>
-        <w:jc w:val="both"/>
-        <w:rPr>
-          <w:rFonts w:ascii="Arial" w:hAnsi="Arial" w:cs="Arial"/>
-          <w:sz w:val="24"/>
-          <w:szCs w:val="24"/>
-          <w:lang w:val="es-PA"/>
-        </w:rPr>
-      </w:pPr>
-      <w:r>
-        <w:rPr>
-          <w:rFonts w:ascii="Arial" w:hAnsi="Arial" w:cs="Arial"/>
-          <w:sz w:val="24"/>
-          <w:szCs w:val="24"/>
-          <w:lang w:val="es-PA"/>
-        </w:rPr>
-        <w:t>Indeciso</w:t>
-      </w:r>
-    </w:p>
-    <w:p>
-      <w:pPr>
-        <w:pStyle w:val="ListParagraph"/>
-        <w:numPr>
-          <w:ilvl w:val="0"/>
-          <w:numId w:val="4"/>
-        </w:numPr>
-        <w:spacing w:line="360" w:lineRule="auto"/>
-        <w:jc w:val="both"/>
-        <w:rPr>
-          <w:rFonts w:ascii="Arial" w:hAnsi="Arial" w:cs="Arial"/>
-          <w:sz w:val="24"/>
-          <w:szCs w:val="24"/>
-          <w:lang w:val="es-PA"/>
-        </w:rPr>
-      </w:pPr>
-      <w:r>
-        <w:rPr>
-          <w:rFonts w:ascii="Arial" w:hAnsi="Arial" w:cs="Arial"/>
-          <w:sz w:val="24"/>
-          <w:szCs w:val="24"/>
-          <w:lang w:val="es-PA"/>
-        </w:rPr>
-        <w:t>Moderadamente de acuerdo</w:t>
-      </w:r>
-    </w:p>
-    <w:p>
-      <w:pPr>
-        <w:pStyle w:val="ListParagraph"/>
-        <w:numPr>
-          <w:ilvl w:val="0"/>
-          <w:numId w:val="4"/>
-        </w:numPr>
-        <w:spacing w:line="360" w:lineRule="auto"/>
-        <w:jc w:val="both"/>
-        <w:rPr>
-          <w:rFonts w:ascii="Arial" w:hAnsi="Arial" w:cs="Arial"/>
-          <w:sz w:val="24"/>
-          <w:szCs w:val="24"/>
-          <w:lang w:val="es-PA"/>
-        </w:rPr>
-      </w:pPr>
-      <w:r>
-        <w:rPr>
-          <w:rFonts w:ascii="Arial" w:hAnsi="Arial" w:cs="Arial"/>
-          <w:sz w:val="24"/>
-          <w:szCs w:val="24"/>
-          <w:lang w:val="es-PA"/>
-        </w:rPr>
-        <w:t>Totalmente de acuerdo</w:t>
-      </w:r>
-    </w:p>
-    <w:p>
-      <w:pPr>
-        <w:spacing w:line="360" w:lineRule="auto"/>
-        <w:jc w:val="both"/>
-        <w:rPr>
-          <w:rFonts w:ascii="Arial" w:hAnsi="Arial" w:cs="Arial"/>
-          <w:sz w:val="24"/>
-          <w:szCs w:val="24"/>
-          <w:lang w:val="es-PA"/>
-        </w:rPr>
-      </w:pPr>
-      <w:r>
-        <w:rPr>
-          <w:rFonts w:ascii="Arial" w:hAnsi="Arial" w:cs="Arial"/>
-          <w:sz w:val="24"/>
-          <w:szCs w:val="24"/>
-          <w:lang w:val="es-PA"/>
-        </w:rPr>
-        <w:t>Al momento de que se desplieguen cada una de las preguntas, se mostrarán estas posibles respuestas, las cuales representan los valores numéricos que se muestran en cuestión.</w:t>
-      </w:r>
-    </w:p>
-    <w:p>
-      <w:pPr>
-        <w:spacing w:line="360" w:lineRule="auto"/>
-        <w:jc w:val="both"/>
-        <w:rPr>
-          <w:rFonts w:ascii="Arial" w:hAnsi="Arial" w:cs="Arial"/>
-          <w:sz w:val="24"/>
-          <w:szCs w:val="24"/>
-          <w:lang w:val="es-PA"/>
-        </w:rPr>
-      </w:pPr>
-      <w:r>
-        <w:rPr>
-          <w:rFonts w:ascii="Arial" w:hAnsi="Arial" w:cs="Arial"/>
-          <w:sz w:val="24"/>
-          <w:szCs w:val="24"/>
-          <w:lang w:val="es-PA"/>
-        </w:rPr>
-        <w:t>Existen 5 Estilos de Enseñanza, los cuales corresponden directamente a cada una de las siguientes preguntas:</w:t>
+          <w:sz w:val="24"/>
+          <w:szCs w:val="24"/>
+          <w:lang w:val="es-PA"/>
+        </w:rPr>
+        <w:t>Autoridad Formal</w:t>
+      </w:r>
+      <w:r>
+        <w:rPr>
+          <w:rFonts w:ascii="Arial" w:hAnsi="Arial" w:cs="Arial"/>
+          <w:sz w:val="24"/>
+          <w:szCs w:val="24"/>
+          <w:lang w:val="es-PA"/>
+        </w:rPr>
+        <w:t>: Pregunta 2, Pregunta 7, Pregunta 12, Pregunta 17, Pregunta 22, Pregunta 27, Pregunta 32, Pregunta 37.</w:t>
       </w:r>
     </w:p>
     <w:p>
@@ -1309,17 +1362,16 @@
           <w:szCs w:val="24"/>
           <w:lang w:val="es-PA"/>
         </w:rPr>
-        <w:lastRenderedPageBreak/>
-        <w:t>Experto</w:t>
-      </w:r>
-      <w:r>
-        <w:rPr>
-          <w:rFonts w:ascii="Arial" w:hAnsi="Arial" w:cs="Arial"/>
-          <w:sz w:val="24"/>
-          <w:szCs w:val="24"/>
-          <w:lang w:val="es-PA"/>
-        </w:rPr>
-        <w:t>: Pregunta 1, Pregunta 6, Pregunta 11, Pregunta 16, Pregunta 21, Pregunta 26, Pregunta 31 y Pregunta 36.</w:t>
+        <w:t>Modelo Personal</w:t>
+      </w:r>
+      <w:r>
+        <w:rPr>
+          <w:rFonts w:ascii="Arial" w:hAnsi="Arial" w:cs="Arial"/>
+          <w:sz w:val="24"/>
+          <w:szCs w:val="24"/>
+          <w:lang w:val="es-PA"/>
+        </w:rPr>
+        <w:t>: Pregunta 3, Pregunta 8, Pregunta 13, Pregunta 18, Pregunta 23, Pregunta 28, Pregunta 33, Pregunta 38.</w:t>
       </w:r>
     </w:p>
     <w:p>
@@ -1347,16 +1399,16 @@
           <w:szCs w:val="24"/>
           <w:lang w:val="es-PA"/>
         </w:rPr>
-        <w:t>Autoridad Formal</w:t>
-      </w:r>
-      <w:r>
-        <w:rPr>
-          <w:rFonts w:ascii="Arial" w:hAnsi="Arial" w:cs="Arial"/>
-          <w:sz w:val="24"/>
-          <w:szCs w:val="24"/>
-          <w:lang w:val="es-PA"/>
-        </w:rPr>
-        <w:t>: Pregunta 2, Pregunta 7, Pregunta 12, Pregunta 17, Pregunta 22, Pregunta 27, Pregunta 32, Pregunta 37.</w:t>
+        <w:t>Facilitador</w:t>
+      </w:r>
+      <w:r>
+        <w:rPr>
+          <w:rFonts w:ascii="Arial" w:hAnsi="Arial" w:cs="Arial"/>
+          <w:sz w:val="24"/>
+          <w:szCs w:val="24"/>
+          <w:lang w:val="es-PA"/>
+        </w:rPr>
+        <w:t>: Pregunta 4, Pregunta 9, Pregunta 14, Pregunta 19, Pregunta 24, Pregunta 29, Pregunta 34, Pregunta 39.</w:t>
       </w:r>
     </w:p>
     <w:p>
@@ -1384,24 +1436,84 @@
           <w:szCs w:val="24"/>
           <w:lang w:val="es-PA"/>
         </w:rPr>
-        <w:t>Modelo Personal</w:t>
-      </w:r>
-      <w:r>
-        <w:rPr>
-          <w:rFonts w:ascii="Arial" w:hAnsi="Arial" w:cs="Arial"/>
-          <w:sz w:val="24"/>
-          <w:szCs w:val="24"/>
-          <w:lang w:val="es-PA"/>
-        </w:rPr>
-        <w:t>: Pregunta 3, Pregunta 8, Pregunta 13, Pregunta 18, Pregunta 23, Pregunta 28, Pregunta 33, Pregunta 38.</w:t>
-      </w:r>
-    </w:p>
-    <w:p>
-      <w:pPr>
-        <w:pStyle w:val="ListParagraph"/>
-        <w:numPr>
-          <w:ilvl w:val="0"/>
-          <w:numId w:val="6"/>
+        <w:t>Delegador</w:t>
+      </w:r>
+      <w:r>
+        <w:rPr>
+          <w:rFonts w:ascii="Arial" w:hAnsi="Arial" w:cs="Arial"/>
+          <w:sz w:val="24"/>
+          <w:szCs w:val="24"/>
+          <w:lang w:val="es-PA"/>
+        </w:rPr>
+        <w:t>: Pregunta 5, Pregunta 10, Pregunta 15, Pregunta 20, Pregunta 25, Pregunta 30, Pregunta 35, Pregunta 40.</w:t>
+      </w:r>
+    </w:p>
+    <w:p>
+      <w:pPr>
+        <w:spacing w:line="360" w:lineRule="auto"/>
+        <w:jc w:val="both"/>
+        <w:rPr>
+          <w:rFonts w:ascii="Arial" w:hAnsi="Arial" w:cs="Arial"/>
+          <w:sz w:val="24"/>
+          <w:szCs w:val="24"/>
+          <w:lang w:val="es-PA"/>
+        </w:rPr>
+      </w:pPr>
+      <w:r>
+        <w:rPr>
+          <w:rFonts w:ascii="Arial" w:hAnsi="Arial" w:cs="Arial"/>
+          <w:sz w:val="24"/>
+          <w:szCs w:val="24"/>
+          <w:lang w:val="es-PA"/>
+        </w:rPr>
+        <w:t>Para conocer ¿Qué Estilo de Enseñanza corresponde a cada Tutor?, se totalizan los resultados para cada uno de los 6 estilos, tomando en cuenta que los valores numéricos que serán utilizados serán aquellos a (1), Totalmente en Desacuerdo; (2), Moderadamente en desacuerdo; (3), Indeciso; (4) Moderadamente de acuerdo y (5), Totalmente de Acuerdo.</w:t>
+      </w:r>
+    </w:p>
+    <w:p>
+      <w:pPr>
+        <w:spacing w:line="360" w:lineRule="auto"/>
+        <w:jc w:val="both"/>
+        <w:rPr>
+          <w:rFonts w:ascii="Arial" w:hAnsi="Arial" w:cs="Arial"/>
+          <w:sz w:val="24"/>
+          <w:szCs w:val="24"/>
+          <w:lang w:val="es-PA"/>
+        </w:rPr>
+      </w:pPr>
+      <w:r>
+        <w:rPr>
+          <w:rFonts w:ascii="Arial" w:hAnsi="Arial" w:cs="Arial"/>
+          <w:sz w:val="24"/>
+          <w:szCs w:val="24"/>
+          <w:lang w:val="es-PA"/>
+        </w:rPr>
+        <w:t xml:space="preserve">Primero, se suman cada uno de los puntajes ingresados por el </w:t>
+      </w:r>
+      <w:r>
+        <w:rPr>
+          <w:rFonts w:ascii="Arial" w:hAnsi="Arial" w:cs="Arial"/>
+          <w:sz w:val="24"/>
+          <w:szCs w:val="24"/>
+          <w:lang w:val="es-PA"/>
+        </w:rPr>
+        <w:t>tutor</w:t>
+      </w:r>
+      <w:r>
+        <w:rPr>
+          <w:rFonts w:ascii="Arial" w:hAnsi="Arial" w:cs="Arial"/>
+          <w:sz w:val="24"/>
+          <w:szCs w:val="24"/>
+          <w:lang w:val="es-PA"/>
+        </w:rPr>
+        <w:t xml:space="preserve"> en para los diferentes Estilos de Enseñanza, considerando sus respectivas preguntas y luego se tomará el promedio de las respuestas de los estudiantes a cada uno de estilos y utilizando de 3-5 decimales, se obtendrá el promedio de estas y con eso se le asignará un estilo de aprendizaje específico que luego le será mostrado en una pantalla diferente, con los siguientes textos:</w:t>
+      </w:r>
+    </w:p>
+    <w:p>
+      <w:pPr>
+        <w:pStyle w:val="ListParagraph"/>
+        <w:numPr>
+          <w:ilvl w:val="0"/>
+          <w:numId w:val="5"/>
         </w:numPr>
         <w:spacing w:line="360" w:lineRule="auto"/>
         <w:jc w:val="both"/>
@@ -1421,24 +1533,15 @@
           <w:szCs w:val="24"/>
           <w:lang w:val="es-PA"/>
         </w:rPr>
-        <w:t>Facilitador</w:t>
-      </w:r>
-      <w:r>
-        <w:rPr>
-          <w:rFonts w:ascii="Arial" w:hAnsi="Arial" w:cs="Arial"/>
-          <w:sz w:val="24"/>
-          <w:szCs w:val="24"/>
-          <w:lang w:val="es-PA"/>
-        </w:rPr>
-        <w:t>: Pregunta 4, Pregunta 9, Pregunta 14, Pregunta 19, Pregunta 24, Pregunta 29, Pregunta 34, Pregunta 39.</w:t>
-      </w:r>
-    </w:p>
-    <w:p>
-      <w:pPr>
-        <w:pStyle w:val="ListParagraph"/>
-        <w:numPr>
-          <w:ilvl w:val="0"/>
-          <w:numId w:val="6"/>
+        <w:t>Experto</w:t>
+      </w:r>
+    </w:p>
+    <w:p>
+      <w:pPr>
+        <w:pStyle w:val="ListParagraph"/>
+        <w:numPr>
+          <w:ilvl w:val="1"/>
+          <w:numId w:val="5"/>
         </w:numPr>
         <w:spacing w:line="360" w:lineRule="auto"/>
         <w:jc w:val="both"/>
@@ -1458,65 +1561,32 @@
           <w:szCs w:val="24"/>
           <w:lang w:val="es-PA"/>
         </w:rPr>
-        <w:t>Delegador</w:t>
-      </w:r>
-      <w:r>
-        <w:rPr>
-          <w:rFonts w:ascii="Arial" w:hAnsi="Arial" w:cs="Arial"/>
-          <w:sz w:val="24"/>
-          <w:szCs w:val="24"/>
-          <w:lang w:val="es-PA"/>
-        </w:rPr>
-        <w:t>: Pregunta 5, Pregunta 10, Pregunta 15, Pregunta 20, Pregunta 25, Pregunta 30, Pregunta 35, Pregunta 40.</w:t>
-      </w:r>
-    </w:p>
-    <w:p>
-      <w:pPr>
-        <w:spacing w:line="360" w:lineRule="auto"/>
-        <w:jc w:val="both"/>
-        <w:rPr>
-          <w:rFonts w:ascii="Arial" w:hAnsi="Arial" w:cs="Arial"/>
-          <w:sz w:val="24"/>
-          <w:szCs w:val="24"/>
-          <w:lang w:val="es-PA"/>
-        </w:rPr>
-      </w:pPr>
-      <w:r>
-        <w:rPr>
-          <w:rFonts w:ascii="Arial" w:hAnsi="Arial" w:cs="Arial"/>
-          <w:sz w:val="24"/>
-          <w:szCs w:val="24"/>
-          <w:lang w:val="es-PA"/>
-        </w:rPr>
-        <w:t>Para conocer ¿Qué Estilo de Enseñanza corresponde a cada Tutor?, se totalizan los resultados para cada uno de los 6 estilos, tomando en cuenta que los valores numéricos que serán utilizados serán aquellos a (1), Totalmente en Desacuerdo; (2), Moderadamente en desacuerdo; (3), Indeciso; (4) Moderadamente de acuerdo y (5), Totalmente de Acuerdo.</w:t>
-      </w:r>
-    </w:p>
-    <w:p>
-      <w:pPr>
-        <w:spacing w:line="360" w:lineRule="auto"/>
-        <w:jc w:val="both"/>
-        <w:rPr>
-          <w:rFonts w:ascii="Arial" w:hAnsi="Arial" w:cs="Arial"/>
-          <w:sz w:val="24"/>
-          <w:szCs w:val="24"/>
-          <w:lang w:val="es-PA"/>
-        </w:rPr>
-      </w:pPr>
-      <w:r>
-        <w:rPr>
-          <w:rFonts w:ascii="Arial" w:hAnsi="Arial" w:cs="Arial"/>
-          <w:sz w:val="24"/>
-          <w:szCs w:val="24"/>
-          <w:lang w:val="es-PA"/>
-        </w:rPr>
-        <w:t>Primero, se suman cada uno de los puntajes ingresados por el estudiante en para los diferentes Estilos de Enseñanza, considerando sus respectivas preguntas y luego se tomará el promedio de las respuestas de los estudiantes a cada uno de estilos y utilizando de 3-5 decimales, se obtendrá el promedio de estas y con eso se le asignará un estilo de aprendizaje específico que luego le será mostrado en una pantalla diferente, con los siguientes textos:</w:t>
-      </w:r>
-    </w:p>
-    <w:p>
-      <w:pPr>
-        <w:pStyle w:val="ListParagraph"/>
-        <w:numPr>
-          <w:ilvl w:val="0"/>
+        <w:t>Descripción</w:t>
+      </w:r>
+      <w:r>
+        <w:rPr>
+          <w:rFonts w:ascii="Arial" w:hAnsi="Arial" w:cs="Arial"/>
+          <w:sz w:val="24"/>
+          <w:szCs w:val="24"/>
+          <w:lang w:val="es-PA"/>
+        </w:rPr>
+        <w:t>:</w:t>
+      </w:r>
+      <w:r>
+        <w:rPr>
+          <w:rFonts w:ascii="Arial" w:hAnsi="Arial" w:cs="Arial"/>
+          <w:sz w:val="24"/>
+          <w:szCs w:val="24"/>
+          <w:lang w:val="es-PA"/>
+        </w:rPr>
+        <w:t xml:space="preserve"> Como experto, soy una fuente confiable de información y conocimiento en mi área.</w:t>
+      </w:r>
+    </w:p>
+    <w:p>
+      <w:pPr>
+        <w:pStyle w:val="ListParagraph"/>
+        <w:numPr>
+          <w:ilvl w:val="1"/>
           <w:numId w:val="5"/>
         </w:numPr>
         <w:spacing w:line="360" w:lineRule="auto"/>
@@ -1537,7 +1607,68 @@
           <w:szCs w:val="24"/>
           <w:lang w:val="es-PA"/>
         </w:rPr>
-        <w:t>Experto</w:t>
+        <w:t>Características</w:t>
+      </w:r>
+      <w:r>
+        <w:rPr>
+          <w:rFonts w:ascii="Arial" w:hAnsi="Arial" w:cs="Arial"/>
+          <w:sz w:val="24"/>
+          <w:szCs w:val="24"/>
+          <w:lang w:val="es-PA"/>
+        </w:rPr>
+        <w:t>:</w:t>
+      </w:r>
+    </w:p>
+    <w:p>
+      <w:pPr>
+        <w:pStyle w:val="ListParagraph"/>
+        <w:numPr>
+          <w:ilvl w:val="2"/>
+          <w:numId w:val="5"/>
+        </w:numPr>
+        <w:spacing w:line="360" w:lineRule="auto"/>
+        <w:jc w:val="both"/>
+        <w:rPr>
+          <w:rFonts w:ascii="Arial" w:hAnsi="Arial" w:cs="Arial"/>
+          <w:sz w:val="24"/>
+          <w:szCs w:val="24"/>
+          <w:lang w:val="es-PA"/>
+        </w:rPr>
+      </w:pPr>
+      <w:r>
+        <w:rPr>
+          <w:rFonts w:ascii="Arial" w:hAnsi="Arial" w:cs="Arial"/>
+          <w:sz w:val="24"/>
+          <w:szCs w:val="24"/>
+          <w:lang w:val="es-PA"/>
+        </w:rPr>
+        <w:t>Tengo respuestas a las preguntas y dudas de mis estudiantes.</w:t>
+      </w:r>
+    </w:p>
+    <w:p>
+      <w:pPr>
+        <w:pStyle w:val="ListParagraph"/>
+        <w:numPr>
+          <w:ilvl w:val="2"/>
+          <w:numId w:val="5"/>
+        </w:numPr>
+        <w:spacing w:line="360" w:lineRule="auto"/>
+        <w:jc w:val="both"/>
+        <w:rPr>
+          <w:rFonts w:ascii="Arial" w:hAnsi="Arial" w:cs="Arial"/>
+          <w:sz w:val="24"/>
+          <w:szCs w:val="24"/>
+          <w:lang w:val="es-PA"/>
+        </w:rPr>
+      </w:pPr>
+      <w:r>
+        <w:rPr>
+          <w:rFonts w:ascii="Arial" w:hAnsi="Arial" w:cs="Arial"/>
+          <w:sz w:val="24"/>
+          <w:szCs w:val="24"/>
+          <w:lang w:val="es-PA"/>
+        </w:rPr>
+        <w:t>Me esfuerzo por transmitir mi conocimiento de manera clara y concisa.</w:t>
       </w:r>
     </w:p>
     <w:p>
@@ -1565,7 +1696,7 @@
           <w:szCs w:val="24"/>
           <w:lang w:val="es-PA"/>
         </w:rPr>
-        <w:t>Descripción</w:t>
+        <w:t>Técnicas Pedagógicas Recomendadas</w:t>
       </w:r>
       <w:r>
         <w:rPr>
@@ -1576,23 +1707,132 @@
         </w:rPr>
         <w:t>:</w:t>
       </w:r>
-      <w:r>
-        <w:rPr>
-          <w:rFonts w:ascii="Arial" w:hAnsi="Arial" w:cs="Arial"/>
-          <w:sz w:val="24"/>
-          <w:szCs w:val="24"/>
-          <w:lang w:val="es-PA"/>
-        </w:rPr>
-        <w:t xml:space="preserve"> </w:t>
-      </w:r>
-      <w:r>
-        <w:rPr>
-          <w:rFonts w:ascii="Arial" w:hAnsi="Arial" w:cs="Arial"/>
-          <w:sz w:val="24"/>
-          <w:szCs w:val="24"/>
-          <w:lang w:val="es-PA"/>
-        </w:rPr>
-        <w:t>Como experto, soy una fuente confiable de información y conocimiento en mi área.</w:t>
+    </w:p>
+    <w:p>
+      <w:pPr>
+        <w:pStyle w:val="ListParagraph"/>
+        <w:numPr>
+          <w:ilvl w:val="2"/>
+          <w:numId w:val="5"/>
+        </w:numPr>
+        <w:spacing w:line="360" w:lineRule="auto"/>
+        <w:jc w:val="both"/>
+        <w:rPr>
+          <w:rFonts w:ascii="Arial" w:hAnsi="Arial" w:cs="Arial"/>
+          <w:sz w:val="24"/>
+          <w:szCs w:val="24"/>
+          <w:lang w:val="es-PA"/>
+        </w:rPr>
+      </w:pPr>
+      <w:r>
+        <w:rPr>
+          <w:rFonts w:ascii="Arial" w:hAnsi="Arial" w:cs="Arial"/>
+          <w:sz w:val="24"/>
+          <w:szCs w:val="24"/>
+          <w:lang w:val="es-PA"/>
+        </w:rPr>
+        <w:lastRenderedPageBreak/>
+        <w:t>Organizo sesiones donde los estudiantes pueden hacerme preguntas directamente.</w:t>
+      </w:r>
+    </w:p>
+    <w:p>
+      <w:pPr>
+        <w:pStyle w:val="ListParagraph"/>
+        <w:numPr>
+          <w:ilvl w:val="2"/>
+          <w:numId w:val="5"/>
+        </w:numPr>
+        <w:spacing w:line="360" w:lineRule="auto"/>
+        <w:jc w:val="both"/>
+        <w:rPr>
+          <w:rFonts w:ascii="Arial" w:hAnsi="Arial" w:cs="Arial"/>
+          <w:sz w:val="24"/>
+          <w:szCs w:val="24"/>
+          <w:lang w:val="es-PA"/>
+        </w:rPr>
+      </w:pPr>
+      <w:r>
+        <w:rPr>
+          <w:rFonts w:ascii="Arial" w:hAnsi="Arial" w:cs="Arial"/>
+          <w:sz w:val="24"/>
+          <w:szCs w:val="24"/>
+          <w:lang w:val="es-PA"/>
+        </w:rPr>
+        <w:t xml:space="preserve">Realizo </w:t>
+      </w:r>
+      <w:proofErr w:type="spellStart"/>
+      <w:r>
+        <w:rPr>
+          <w:rFonts w:ascii="Arial" w:hAnsi="Arial" w:cs="Arial"/>
+          <w:sz w:val="24"/>
+          <w:szCs w:val="24"/>
+          <w:lang w:val="es-PA"/>
+        </w:rPr>
+        <w:t>mini-conferencias</w:t>
+      </w:r>
+      <w:proofErr w:type="spellEnd"/>
+      <w:r>
+        <w:rPr>
+          <w:rFonts w:ascii="Arial" w:hAnsi="Arial" w:cs="Arial"/>
+          <w:sz w:val="24"/>
+          <w:szCs w:val="24"/>
+          <w:lang w:val="es-PA"/>
+        </w:rPr>
+        <w:t xml:space="preserve"> para abordar temas específicos.</w:t>
+      </w:r>
+    </w:p>
+    <w:p>
+      <w:pPr>
+        <w:pStyle w:val="ListParagraph"/>
+        <w:numPr>
+          <w:ilvl w:val="2"/>
+          <w:numId w:val="5"/>
+        </w:numPr>
+        <w:spacing w:line="360" w:lineRule="auto"/>
+        <w:jc w:val="both"/>
+        <w:rPr>
+          <w:rFonts w:ascii="Arial" w:hAnsi="Arial" w:cs="Arial"/>
+          <w:sz w:val="24"/>
+          <w:szCs w:val="24"/>
+          <w:lang w:val="es-PA"/>
+        </w:rPr>
+      </w:pPr>
+      <w:r>
+        <w:rPr>
+          <w:rFonts w:ascii="Arial" w:hAnsi="Arial" w:cs="Arial"/>
+          <w:sz w:val="24"/>
+          <w:szCs w:val="24"/>
+          <w:lang w:val="es-PA"/>
+        </w:rPr>
+        <w:t>Proporciono lecturas y recursos adicionales para que los estudiantes profundicen.</w:t>
+      </w:r>
+    </w:p>
+    <w:p>
+      <w:pPr>
+        <w:pStyle w:val="ListParagraph"/>
+        <w:numPr>
+          <w:ilvl w:val="0"/>
+          <w:numId w:val="5"/>
+        </w:numPr>
+        <w:spacing w:line="360" w:lineRule="auto"/>
+        <w:jc w:val="both"/>
+        <w:rPr>
+          <w:rFonts w:ascii="Arial" w:hAnsi="Arial" w:cs="Arial"/>
+          <w:sz w:val="24"/>
+          <w:szCs w:val="24"/>
+          <w:lang w:val="es-PA"/>
+        </w:rPr>
+      </w:pPr>
+      <w:r>
+        <w:rPr>
+          <w:rFonts w:ascii="Arial" w:hAnsi="Arial" w:cs="Arial"/>
+          <w:b/>
+          <w:bCs/>
+          <w:sz w:val="24"/>
+          <w:szCs w:val="24"/>
+          <w:lang w:val="es-PA"/>
+        </w:rPr>
+        <w:t>Autoridad Formal</w:t>
       </w:r>
     </w:p>
     <w:p>
@@ -1620,6 +1860,52 @@
           <w:szCs w:val="24"/>
           <w:lang w:val="es-PA"/>
         </w:rPr>
+        <w:t>Descripción</w:t>
+      </w:r>
+      <w:r>
+        <w:rPr>
+          <w:rFonts w:ascii="Arial" w:hAnsi="Arial" w:cs="Arial"/>
+          <w:sz w:val="24"/>
+          <w:szCs w:val="24"/>
+          <w:lang w:val="es-PA"/>
+        </w:rPr>
+        <w:t>:</w:t>
+      </w:r>
+      <w:r>
+        <w:rPr>
+          <w:rFonts w:ascii="Arial" w:hAnsi="Arial" w:cs="Arial"/>
+          <w:sz w:val="24"/>
+          <w:szCs w:val="24"/>
+          <w:lang w:val="es-PA"/>
+        </w:rPr>
+        <w:t xml:space="preserve"> Como Autoridad Formal, valoro la estructura y sigo un plan detallado en mis tutorías.</w:t>
+      </w:r>
+    </w:p>
+    <w:p>
+      <w:pPr>
+        <w:pStyle w:val="ListParagraph"/>
+        <w:numPr>
+          <w:ilvl w:val="1"/>
+          <w:numId w:val="5"/>
+        </w:numPr>
+        <w:spacing w:line="360" w:lineRule="auto"/>
+        <w:jc w:val="both"/>
+        <w:rPr>
+          <w:rFonts w:ascii="Arial" w:hAnsi="Arial" w:cs="Arial"/>
+          <w:sz w:val="24"/>
+          <w:szCs w:val="24"/>
+          <w:lang w:val="es-PA"/>
+        </w:rPr>
+      </w:pPr>
+      <w:r>
+        <w:rPr>
+          <w:rFonts w:ascii="Arial" w:hAnsi="Arial" w:cs="Arial"/>
+          <w:b/>
+          <w:bCs/>
+          <w:sz w:val="24"/>
+          <w:szCs w:val="24"/>
+          <w:lang w:val="es-PA"/>
+        </w:rPr>
         <w:t>Características</w:t>
       </w:r>
       <w:r>
@@ -1655,7 +1941,7 @@
           <w:szCs w:val="24"/>
           <w:lang w:val="es-PA"/>
         </w:rPr>
-        <w:t>Tengo respuestas a las preguntas y dudas de mis estudiantes.</w:t>
+        <w:t>Siempre sigo un temario o plan preestablecido.</w:t>
       </w:r>
     </w:p>
     <w:p>
@@ -1681,7 +1967,7 @@
           <w:szCs w:val="24"/>
           <w:lang w:val="es-PA"/>
         </w:rPr>
-        <w:t>Me esfuerzo por transmitir mi conocimiento de manera clara y concisa.</w:t>
+        <w:t>Me aseguro de que cada sesión esté bien organizada y estructurada.</w:t>
       </w:r>
     </w:p>
     <w:p>
@@ -1744,8 +2030,7 @@
           <w:szCs w:val="24"/>
           <w:lang w:val="es-PA"/>
         </w:rPr>
-        <w:lastRenderedPageBreak/>
-        <w:t>Organizo sesiones donde los estudiantes pueden hacerme preguntas directamente.</w:t>
+        <w:t>Uso esquemas o guías de estudio para mantener a todos en la misma página.</w:t>
       </w:r>
     </w:p>
     <w:p>
@@ -1771,27 +2056,7 @@
           <w:szCs w:val="24"/>
           <w:lang w:val="es-PA"/>
         </w:rPr>
-        <w:t xml:space="preserve">Realizo </w:t>
-      </w:r>
-      <w:proofErr w:type="spellStart"/>
-      <w:r>
-        <w:rPr>
-          <w:rFonts w:ascii="Arial" w:hAnsi="Arial" w:cs="Arial"/>
-          <w:sz w:val="24"/>
-          <w:szCs w:val="24"/>
-          <w:lang w:val="es-PA"/>
-        </w:rPr>
-        <w:t>mini-conferencias</w:t>
-      </w:r>
-      <w:proofErr w:type="spellEnd"/>
-      <w:r>
-        <w:rPr>
-          <w:rFonts w:ascii="Arial" w:hAnsi="Arial" w:cs="Arial"/>
-          <w:sz w:val="24"/>
-          <w:szCs w:val="24"/>
-          <w:lang w:val="es-PA"/>
-        </w:rPr>
-        <w:t xml:space="preserve"> para abordar temas específicos.</w:t>
+        <w:t>Realizo pruebas o cuestionarios grupales para evaluar el progreso.</w:t>
       </w:r>
     </w:p>
     <w:p>
@@ -1817,7 +2082,7 @@
           <w:szCs w:val="24"/>
           <w:lang w:val="es-PA"/>
         </w:rPr>
-        <w:t>Proporciono lecturas y recursos adicionales para que los estudiantes profundicen.</w:t>
+        <w:t>Mantengo un seguimiento estructurado de los temas que abordamos.</w:t>
       </w:r>
     </w:p>
     <w:p>
@@ -1845,7 +2110,7 @@
           <w:szCs w:val="24"/>
           <w:lang w:val="es-PA"/>
         </w:rPr>
-        <w:t>Autoridad Formal</w:t>
+        <w:t>Modelo Personal</w:t>
       </w:r>
     </w:p>
     <w:p>
@@ -1891,34 +2156,7 @@
           <w:szCs w:val="24"/>
           <w:lang w:val="es-PA"/>
         </w:rPr>
-        <w:t xml:space="preserve"> </w:t>
-      </w:r>
-      <w:r>
-        <w:rPr>
-          <w:rFonts w:ascii="Arial" w:hAnsi="Arial" w:cs="Arial"/>
-          <w:sz w:val="24"/>
-          <w:szCs w:val="24"/>
-          <w:lang w:val="es-PA"/>
-        </w:rPr>
-        <w:t xml:space="preserve">Como </w:t>
-      </w:r>
-      <w:r>
-        <w:rPr>
-          <w:rFonts w:ascii="Arial" w:hAnsi="Arial" w:cs="Arial"/>
-          <w:sz w:val="24"/>
-          <w:szCs w:val="24"/>
-          <w:lang w:val="es-PA"/>
-        </w:rPr>
-        <w:t>Autoridad Formal</w:t>
-      </w:r>
-      <w:r>
-        <w:rPr>
-          <w:rFonts w:ascii="Arial" w:hAnsi="Arial" w:cs="Arial"/>
-          <w:sz w:val="24"/>
-          <w:szCs w:val="24"/>
-          <w:lang w:val="es-PA"/>
-        </w:rPr>
-        <w:t>, valoro la estructura y sigo un plan detallado en mis tutorías.</w:t>
+        <w:t xml:space="preserve"> Como tutor personal, me enfoco en el crecimiento individual de cada estudiante.</w:t>
       </w:r>
     </w:p>
     <w:p>
@@ -1981,7 +2219,7 @@
           <w:szCs w:val="24"/>
           <w:lang w:val="es-PA"/>
         </w:rPr>
-        <w:t>Siempre sigo un temario o plan preestablecido.</w:t>
+        <w:t>Valoro y considero las experiencias y sentimientos de mis estudiantes.</w:t>
       </w:r>
     </w:p>
     <w:p>
@@ -2007,7 +2245,7 @@
           <w:szCs w:val="24"/>
           <w:lang w:val="es-PA"/>
         </w:rPr>
-        <w:t>Me aseguro de que cada sesión esté bien organizada y estructurada.</w:t>
+        <w:t>Busco que cada uno desarrolle sus habilidades personales y académicas.</w:t>
       </w:r>
     </w:p>
     <w:p>
@@ -2070,7 +2308,7 @@
           <w:szCs w:val="24"/>
           <w:lang w:val="es-PA"/>
         </w:rPr>
-        <w:t>Uso esquemas o guías de estudio para mantener a todos en la misma página.</w:t>
+        <w:t>Fomento discusiones abiertas donde cada estudiante pueda compartir.</w:t>
       </w:r>
     </w:p>
     <w:p>
@@ -2096,7 +2334,7 @@
           <w:szCs w:val="24"/>
           <w:lang w:val="es-PA"/>
         </w:rPr>
-        <w:t>Realizo pruebas o cuestionarios grupales para evaluar el progreso.</w:t>
+        <w:t>Propongo actividades de autoevaluación y reflexión.</w:t>
       </w:r>
     </w:p>
     <w:p>
@@ -2122,7 +2360,7 @@
           <w:szCs w:val="24"/>
           <w:lang w:val="es-PA"/>
         </w:rPr>
-        <w:t>Mantengo un seguimiento estructurado de los temas que abordamos.</w:t>
+        <w:t>Realizo dinámicas de grupo para que todos compartan y aprendan juntos.</w:t>
       </w:r>
     </w:p>
     <w:p>
@@ -2150,7 +2388,7 @@
           <w:szCs w:val="24"/>
           <w:lang w:val="es-PA"/>
         </w:rPr>
-        <w:t>Modelo Personal</w:t>
+        <w:t>Facilitador</w:t>
       </w:r>
     </w:p>
     <w:p>
@@ -2178,6 +2416,7 @@
           <w:szCs w:val="24"/>
           <w:lang w:val="es-PA"/>
         </w:rPr>
+        <w:lastRenderedPageBreak/>
         <w:t>Descripción</w:t>
       </w:r>
       <w:r>
@@ -2196,16 +2435,7 @@
           <w:szCs w:val="24"/>
           <w:lang w:val="es-PA"/>
         </w:rPr>
-        <w:t xml:space="preserve"> </w:t>
-      </w:r>
-      <w:r>
-        <w:rPr>
-          <w:rFonts w:ascii="Arial" w:hAnsi="Arial" w:cs="Arial"/>
-          <w:sz w:val="24"/>
-          <w:szCs w:val="24"/>
-          <w:lang w:val="es-PA"/>
-        </w:rPr>
-        <w:t>Como tutor personal, me enfoco en el crecimiento individual de cada estudiante.</w:t>
+        <w:t xml:space="preserve"> Como facilitador, guío a mis estudiantes hacia el descubrimiento y aprendizaje autónomo.</w:t>
       </w:r>
     </w:p>
     <w:p>
@@ -2268,7 +2498,7 @@
           <w:szCs w:val="24"/>
           <w:lang w:val="es-PA"/>
         </w:rPr>
-        <w:t>Valoro y considero las experiencias y sentimientos de mis estudiantes.</w:t>
+        <w:t>Ayudo a los estudiantes a encontrar sus propias respuestas.</w:t>
       </w:r>
     </w:p>
     <w:p>
@@ -2294,7 +2524,7 @@
           <w:szCs w:val="24"/>
           <w:lang w:val="es-PA"/>
         </w:rPr>
-        <w:t>Busco que cada uno desarrolle sus habilidades personales y académicas.</w:t>
+        <w:t>Estoy allí para guiarlos, no para darles todas las respuestas.</w:t>
       </w:r>
     </w:p>
     <w:p>
@@ -2357,7 +2587,7 @@
           <w:szCs w:val="24"/>
           <w:lang w:val="es-PA"/>
         </w:rPr>
-        <w:t>Fomento discusiones abiertas donde cada estudiante pueda compartir.</w:t>
+        <w:t>Propongo estudios de caso para que los discutan y analicen en grupo.</w:t>
       </w:r>
     </w:p>
     <w:p>
@@ -2383,7 +2613,7 @@
           <w:szCs w:val="24"/>
           <w:lang w:val="es-PA"/>
         </w:rPr>
-        <w:t>Propongo actividades de autoevaluación y reflexión.</w:t>
+        <w:t>Fomento proyectos de investigación colaborativos.</w:t>
       </w:r>
     </w:p>
     <w:p>
@@ -2409,7 +2639,7 @@
           <w:szCs w:val="24"/>
           <w:lang w:val="es-PA"/>
         </w:rPr>
-        <w:t>Realizo dinámicas de grupo para que todos compartan y aprendan juntos.</w:t>
+        <w:t>Utilizo el aprendizaje basado en problemas para que busquen soluciones juntos.</w:t>
       </w:r>
     </w:p>
     <w:p>
@@ -2437,7 +2667,7 @@
           <w:szCs w:val="24"/>
           <w:lang w:val="es-PA"/>
         </w:rPr>
-        <w:t>Facilitador</w:t>
+        <w:t>Delegador</w:t>
       </w:r>
     </w:p>
     <w:p>
@@ -2465,7 +2695,6 @@
           <w:szCs w:val="24"/>
           <w:lang w:val="es-PA"/>
         </w:rPr>
-        <w:lastRenderedPageBreak/>
         <w:t>Descripción</w:t>
       </w:r>
       <w:r>
@@ -2484,303 +2713,7 @@
           <w:szCs w:val="24"/>
           <w:lang w:val="es-PA"/>
         </w:rPr>
-        <w:t xml:space="preserve"> </w:t>
-      </w:r>
-      <w:r>
-        <w:rPr>
-          <w:rFonts w:ascii="Arial" w:hAnsi="Arial" w:cs="Arial"/>
-          <w:sz w:val="24"/>
-          <w:szCs w:val="24"/>
-          <w:lang w:val="es-PA"/>
-        </w:rPr>
-        <w:t>Como facilitador, guío a mis estudiantes hacia el descubrimiento y aprendizaje autónomo.</w:t>
-      </w:r>
-    </w:p>
-    <w:p>
-      <w:pPr>
-        <w:pStyle w:val="ListParagraph"/>
-        <w:numPr>
-          <w:ilvl w:val="1"/>
-          <w:numId w:val="5"/>
-        </w:numPr>
-        <w:spacing w:line="360" w:lineRule="auto"/>
-        <w:jc w:val="both"/>
-        <w:rPr>
-          <w:rFonts w:ascii="Arial" w:hAnsi="Arial" w:cs="Arial"/>
-          <w:sz w:val="24"/>
-          <w:szCs w:val="24"/>
-          <w:lang w:val="es-PA"/>
-        </w:rPr>
-      </w:pPr>
-      <w:r>
-        <w:rPr>
-          <w:rFonts w:ascii="Arial" w:hAnsi="Arial" w:cs="Arial"/>
-          <w:b/>
-          <w:bCs/>
-          <w:sz w:val="24"/>
-          <w:szCs w:val="24"/>
-          <w:lang w:val="es-PA"/>
-        </w:rPr>
-        <w:t>Características</w:t>
-      </w:r>
-      <w:r>
-        <w:rPr>
-          <w:rFonts w:ascii="Arial" w:hAnsi="Arial" w:cs="Arial"/>
-          <w:sz w:val="24"/>
-          <w:szCs w:val="24"/>
-          <w:lang w:val="es-PA"/>
-        </w:rPr>
-        <w:t>:</w:t>
-      </w:r>
-    </w:p>
-    <w:p>
-      <w:pPr>
-        <w:pStyle w:val="ListParagraph"/>
-        <w:numPr>
-          <w:ilvl w:val="2"/>
-          <w:numId w:val="5"/>
-        </w:numPr>
-        <w:spacing w:line="360" w:lineRule="auto"/>
-        <w:jc w:val="both"/>
-        <w:rPr>
-          <w:rFonts w:ascii="Arial" w:hAnsi="Arial" w:cs="Arial"/>
-          <w:sz w:val="24"/>
-          <w:szCs w:val="24"/>
-          <w:lang w:val="es-PA"/>
-        </w:rPr>
-      </w:pPr>
-      <w:r>
-        <w:rPr>
-          <w:rFonts w:ascii="Arial" w:hAnsi="Arial" w:cs="Arial"/>
-          <w:sz w:val="24"/>
-          <w:szCs w:val="24"/>
-          <w:lang w:val="es-PA"/>
-        </w:rPr>
-        <w:t>Ayudo a los estudiantes a encontrar sus propias respuestas.</w:t>
-      </w:r>
-    </w:p>
-    <w:p>
-      <w:pPr>
-        <w:pStyle w:val="ListParagraph"/>
-        <w:numPr>
-          <w:ilvl w:val="2"/>
-          <w:numId w:val="5"/>
-        </w:numPr>
-        <w:spacing w:line="360" w:lineRule="auto"/>
-        <w:jc w:val="both"/>
-        <w:rPr>
-          <w:rFonts w:ascii="Arial" w:hAnsi="Arial" w:cs="Arial"/>
-          <w:sz w:val="24"/>
-          <w:szCs w:val="24"/>
-          <w:lang w:val="es-PA"/>
-        </w:rPr>
-      </w:pPr>
-      <w:r>
-        <w:rPr>
-          <w:rFonts w:ascii="Arial" w:hAnsi="Arial" w:cs="Arial"/>
-          <w:sz w:val="24"/>
-          <w:szCs w:val="24"/>
-          <w:lang w:val="es-PA"/>
-        </w:rPr>
-        <w:t>Estoy allí para guiarlos, no para darles todas las respuestas.</w:t>
-      </w:r>
-    </w:p>
-    <w:p>
-      <w:pPr>
-        <w:pStyle w:val="ListParagraph"/>
-        <w:numPr>
-          <w:ilvl w:val="1"/>
-          <w:numId w:val="5"/>
-        </w:numPr>
-        <w:spacing w:line="360" w:lineRule="auto"/>
-        <w:jc w:val="both"/>
-        <w:rPr>
-          <w:rFonts w:ascii="Arial" w:hAnsi="Arial" w:cs="Arial"/>
-          <w:sz w:val="24"/>
-          <w:szCs w:val="24"/>
-          <w:lang w:val="es-PA"/>
-        </w:rPr>
-      </w:pPr>
-      <w:r>
-        <w:rPr>
-          <w:rFonts w:ascii="Arial" w:hAnsi="Arial" w:cs="Arial"/>
-          <w:b/>
-          <w:bCs/>
-          <w:sz w:val="24"/>
-          <w:szCs w:val="24"/>
-          <w:lang w:val="es-PA"/>
-        </w:rPr>
-        <w:t>Técnicas Pedagógicas Recomendadas</w:t>
-      </w:r>
-      <w:r>
-        <w:rPr>
-          <w:rFonts w:ascii="Arial" w:hAnsi="Arial" w:cs="Arial"/>
-          <w:sz w:val="24"/>
-          <w:szCs w:val="24"/>
-          <w:lang w:val="es-PA"/>
-        </w:rPr>
-        <w:t>:</w:t>
-      </w:r>
-    </w:p>
-    <w:p>
-      <w:pPr>
-        <w:pStyle w:val="ListParagraph"/>
-        <w:numPr>
-          <w:ilvl w:val="2"/>
-          <w:numId w:val="5"/>
-        </w:numPr>
-        <w:spacing w:line="360" w:lineRule="auto"/>
-        <w:jc w:val="both"/>
-        <w:rPr>
-          <w:rFonts w:ascii="Arial" w:hAnsi="Arial" w:cs="Arial"/>
-          <w:sz w:val="24"/>
-          <w:szCs w:val="24"/>
-          <w:lang w:val="es-PA"/>
-        </w:rPr>
-      </w:pPr>
-      <w:r>
-        <w:rPr>
-          <w:rFonts w:ascii="Arial" w:hAnsi="Arial" w:cs="Arial"/>
-          <w:sz w:val="24"/>
-          <w:szCs w:val="24"/>
-          <w:lang w:val="es-PA"/>
-        </w:rPr>
-        <w:t>Propongo estudios de caso para que los discutan y analicen en grupo.</w:t>
-      </w:r>
-    </w:p>
-    <w:p>
-      <w:pPr>
-        <w:pStyle w:val="ListParagraph"/>
-        <w:numPr>
-          <w:ilvl w:val="2"/>
-          <w:numId w:val="5"/>
-        </w:numPr>
-        <w:spacing w:line="360" w:lineRule="auto"/>
-        <w:jc w:val="both"/>
-        <w:rPr>
-          <w:rFonts w:ascii="Arial" w:hAnsi="Arial" w:cs="Arial"/>
-          <w:sz w:val="24"/>
-          <w:szCs w:val="24"/>
-          <w:lang w:val="es-PA"/>
-        </w:rPr>
-      </w:pPr>
-      <w:r>
-        <w:rPr>
-          <w:rFonts w:ascii="Arial" w:hAnsi="Arial" w:cs="Arial"/>
-          <w:sz w:val="24"/>
-          <w:szCs w:val="24"/>
-          <w:lang w:val="es-PA"/>
-        </w:rPr>
-        <w:t>Fomento proyectos de investigación colaborativos.</w:t>
-      </w:r>
-    </w:p>
-    <w:p>
-      <w:pPr>
-        <w:pStyle w:val="ListParagraph"/>
-        <w:numPr>
-          <w:ilvl w:val="2"/>
-          <w:numId w:val="5"/>
-        </w:numPr>
-        <w:spacing w:line="360" w:lineRule="auto"/>
-        <w:jc w:val="both"/>
-        <w:rPr>
-          <w:rFonts w:ascii="Arial" w:hAnsi="Arial" w:cs="Arial"/>
-          <w:sz w:val="24"/>
-          <w:szCs w:val="24"/>
-          <w:lang w:val="es-PA"/>
-        </w:rPr>
-      </w:pPr>
-      <w:r>
-        <w:rPr>
-          <w:rFonts w:ascii="Arial" w:hAnsi="Arial" w:cs="Arial"/>
-          <w:sz w:val="24"/>
-          <w:szCs w:val="24"/>
-          <w:lang w:val="es-PA"/>
-        </w:rPr>
-        <w:t>Utilizo el aprendizaje basado en problemas para que busquen soluciones juntos.</w:t>
-      </w:r>
-    </w:p>
-    <w:p>
-      <w:pPr>
-        <w:pStyle w:val="ListParagraph"/>
-        <w:numPr>
-          <w:ilvl w:val="0"/>
-          <w:numId w:val="5"/>
-        </w:numPr>
-        <w:spacing w:line="360" w:lineRule="auto"/>
-        <w:jc w:val="both"/>
-        <w:rPr>
-          <w:rFonts w:ascii="Arial" w:hAnsi="Arial" w:cs="Arial"/>
-          <w:sz w:val="24"/>
-          <w:szCs w:val="24"/>
-          <w:lang w:val="es-PA"/>
-        </w:rPr>
-      </w:pPr>
-      <w:r>
-        <w:rPr>
-          <w:rFonts w:ascii="Arial" w:hAnsi="Arial" w:cs="Arial"/>
-          <w:b/>
-          <w:bCs/>
-          <w:sz w:val="24"/>
-          <w:szCs w:val="24"/>
-          <w:lang w:val="es-PA"/>
-        </w:rPr>
-        <w:t>Delegador</w:t>
-      </w:r>
-    </w:p>
-    <w:p>
-      <w:pPr>
-        <w:pStyle w:val="ListParagraph"/>
-        <w:numPr>
-          <w:ilvl w:val="1"/>
-          <w:numId w:val="5"/>
-        </w:numPr>
-        <w:spacing w:line="360" w:lineRule="auto"/>
-        <w:jc w:val="both"/>
-        <w:rPr>
-          <w:rFonts w:ascii="Arial" w:hAnsi="Arial" w:cs="Arial"/>
-          <w:sz w:val="24"/>
-          <w:szCs w:val="24"/>
-          <w:lang w:val="es-PA"/>
-        </w:rPr>
-      </w:pPr>
-      <w:r>
-        <w:rPr>
-          <w:rFonts w:ascii="Arial" w:hAnsi="Arial" w:cs="Arial"/>
-          <w:b/>
-          <w:bCs/>
-          <w:sz w:val="24"/>
-          <w:szCs w:val="24"/>
-          <w:lang w:val="es-PA"/>
-        </w:rPr>
-        <w:t>Descripción</w:t>
-      </w:r>
-      <w:r>
-        <w:rPr>
-          <w:rFonts w:ascii="Arial" w:hAnsi="Arial" w:cs="Arial"/>
-          <w:sz w:val="24"/>
-          <w:szCs w:val="24"/>
-          <w:lang w:val="es-PA"/>
-        </w:rPr>
-        <w:t>:</w:t>
-      </w:r>
-      <w:r>
-        <w:rPr>
-          <w:rFonts w:ascii="Arial" w:hAnsi="Arial" w:cs="Arial"/>
-          <w:sz w:val="24"/>
-          <w:szCs w:val="24"/>
-          <w:lang w:val="es-PA"/>
-        </w:rPr>
-        <w:t xml:space="preserve"> </w:t>
-      </w:r>
-      <w:r>
-        <w:rPr>
-          <w:rFonts w:ascii="Arial" w:hAnsi="Arial" w:cs="Arial"/>
-          <w:sz w:val="24"/>
-          <w:szCs w:val="24"/>
-          <w:lang w:val="es-PA"/>
-        </w:rPr>
-        <w:t xml:space="preserve">Como </w:t>
+        <w:t xml:space="preserve"> Como </w:t>
       </w:r>
       <w:proofErr w:type="spellStart"/>
       <w:r>
@@ -3079,6 +3012,56 @@
     </w:sectPr>
   </w:body>
 </w:document>
+</file>
+
+<file path=word/endnotes.xml><?xml version="1.0" encoding="utf-8"?>
+<w:endnotes xmlns:wpc="http://schemas.microsoft.com/office/word/2010/wordprocessingCanvas" xmlns:cx="http://schemas.microsoft.com/office/drawing/2014/chartex" xmlns:cx1="http://schemas.microsoft.com/office/drawing/2015/9/8/chartex" xmlns:cx2="http://schemas.microsoft.com/office/drawing/2015/10/21/chartex" xmlns:cx3="http://schemas.microsoft.com/office/drawing/2016/5/9/chartex" xmlns:cx4="http://schemas.microsoft.com/office/drawing/2016/5/10/chartex" xmlns:cx5="http://schemas.microsoft.com/office/drawing/2016/5/11/chartex" xmlns:cx6="http://schemas.microsoft.com/office/drawing/2016/5/12/chartex" xmlns:cx7="http://schemas.microsoft.com/office/drawing/2016/5/13/chartex" xmlns:cx8="http://schemas.microsoft.com/office/drawing/2016/5/14/chartex" xmlns:mc="http://schemas.openxmlformats.org/markup-compatibility/2006" xmlns:aink="http://schemas.microsoft.com/office/drawing/2016/ink" xmlns:am3d="http://schemas.microsoft.com/office/drawing/2017/model3d" xmlns:o="urn:schemas-microsoft-com:office:office" xmlns:oel="http://schemas.microsoft.com/office/2019/extlst" xmlns:r="http://schemas.openxmlformats.org/officeDocument/2006/relationships" xmlns:m="http://schemas.openxmlformats.org/officeDocument/2006/math" xmlns:v="urn:schemas-microsoft-com:vml" xmlns:wp14="http://schemas.microsoft.com/office/word/2010/wordprocessingDrawing" xmlns:wp="http://schemas.openxmlformats.org/drawingml/2006/wordprocessingDrawing" xmlns:w10="urn:schemas-microsoft-com:office:word" xmlns:w="http://schemas.openxmlformats.org/wordprocessingml/2006/main" xmlns:w14="http://schemas.microsoft.com/office/word/2010/wordml" xmlns:w15="http://schemas.microsoft.com/office/word/2012/wordml" xmlns:w16cex="http://schemas.microsoft.com/office/word/2018/wordml/cex" xmlns:w16cid="http://schemas.microsoft.com/office/word/2016/wordml/cid" xmlns:w16="http://schemas.microsoft.com/office/word/2018/wordml" xmlns:w16sdtdh="http://schemas.microsoft.com/office/word/2020/wordml/sdtdatahash" xmlns:w16se="http://schemas.microsoft.com/office/word/2015/wordml/symex" xmlns:wpg="http://schemas.microsoft.com/office/word/2010/wordprocessingGroup" xmlns:wpi="http://schemas.microsoft.com/office/word/2010/wordprocessingInk" xmlns:wne="http://schemas.microsoft.com/office/word/2006/wordml" xmlns:wps="http://schemas.microsoft.com/office/word/2010/wordprocessingShape" mc:Ignorable="w14 w15 w16se w16cid w16 w16cex w16sdtdh wp14">
+  <w:endnote w:type="separator" w:id="-1">
+    <w:p>
+      <w:pPr>
+        <w:spacing w:after="0" w:line="240" w:lineRule="auto"/>
+      </w:pPr>
+      <w:r>
+        <w:separator/>
+      </w:r>
+    </w:p>
+  </w:endnote>
+  <w:endnote w:type="continuationSeparator" w:id="0">
+    <w:p>
+      <w:pPr>
+        <w:spacing w:after="0" w:line="240" w:lineRule="auto"/>
+      </w:pPr>
+      <w:r>
+        <w:continuationSeparator/>
+      </w:r>
+    </w:p>
+  </w:endnote>
+</w:endnotes>
+</file>
+
+<file path=word/footnotes.xml><?xml version="1.0" encoding="utf-8"?>
+<w:footnotes xmlns:wpc="http://schemas.microsoft.com/office/word/2010/wordprocessingCanvas" xmlns:cx="http://schemas.microsoft.com/office/drawing/2014/chartex" xmlns:cx1="http://schemas.microsoft.com/office/drawing/2015/9/8/chartex" xmlns:cx2="http://schemas.microsoft.com/office/drawing/2015/10/21/chartex" xmlns:cx3="http://schemas.microsoft.com/office/drawing/2016/5/9/chartex" xmlns:cx4="http://schemas.microsoft.com/office/drawing/2016/5/10/chartex" xmlns:cx5="http://schemas.microsoft.com/office/drawing/2016/5/11/chartex" xmlns:cx6="http://schemas.microsoft.com/office/drawing/2016/5/12/chartex" xmlns:cx7="http://schemas.microsoft.com/office/drawing/2016/5/13/chartex" xmlns:cx8="http://schemas.microsoft.com/office/drawing/2016/5/14/chartex" xmlns:mc="http://schemas.openxmlformats.org/markup-compatibility/2006" xmlns:aink="http://schemas.microsoft.com/office/drawing/2016/ink" xmlns:am3d="http://schemas.microsoft.com/office/drawing/2017/model3d" xmlns:o="urn:schemas-microsoft-com:office:office" xmlns:oel="http://schemas.microsoft.com/office/2019/extlst" xmlns:r="http://schemas.openxmlformats.org/officeDocument/2006/relationships" xmlns:m="http://schemas.openxmlformats.org/officeDocument/2006/math" xmlns:v="urn:schemas-microsoft-com:vml" xmlns:wp14="http://schemas.microsoft.com/office/word/2010/wordprocessingDrawing" xmlns:wp="http://schemas.openxmlformats.org/drawingml/2006/wordprocessingDrawing" xmlns:w10="urn:schemas-microsoft-com:office:word" xmlns:w="http://schemas.openxmlformats.org/wordprocessingml/2006/main" xmlns:w14="http://schemas.microsoft.com/office/word/2010/wordml" xmlns:w15="http://schemas.microsoft.com/office/word/2012/wordml" xmlns:w16cex="http://schemas.microsoft.com/office/word/2018/wordml/cex" xmlns:w16cid="http://schemas.microsoft.com/office/word/2016/wordml/cid" xmlns:w16="http://schemas.microsoft.com/office/word/2018/wordml" xmlns:w16sdtdh="http://schemas.microsoft.com/office/word/2020/wordml/sdtdatahash" xmlns:w16se="http://schemas.microsoft.com/office/word/2015/wordml/symex" xmlns:wpg="http://schemas.microsoft.com/office/word/2010/wordprocessingGroup" xmlns:wpi="http://schemas.microsoft.com/office/word/2010/wordprocessingInk" xmlns:wne="http://schemas.microsoft.com/office/word/2006/wordml" xmlns:wps="http://schemas.microsoft.com/office/word/2010/wordprocessingShape" mc:Ignorable="w14 w15 w16se w16cid w16 w16cex w16sdtdh wp14">
+  <w:footnote w:type="separator" w:id="-1">
+    <w:p>
+      <w:pPr>
+        <w:spacing w:after="0" w:line="240" w:lineRule="auto"/>
+      </w:pPr>
+      <w:r>
+        <w:separator/>
+      </w:r>
+    </w:p>
+  </w:footnote>
+  <w:footnote w:type="continuationSeparator" w:id="0">
+    <w:p>
+      <w:pPr>
+        <w:spacing w:after="0" w:line="240" w:lineRule="auto"/>
+      </w:pPr>
+      <w:r>
+        <w:continuationSeparator/>
+      </w:r>
+    </w:p>
+  </w:footnote>
+</w:footnotes>
 </file>
 
 <file path=word/numbering.xml><?xml version="1.0" encoding="utf-8"?>
@@ -4244,6 +4227,50 @@
       <w:contextualSpacing/>
     </w:pPr>
   </w:style>
+  <w:style w:type="paragraph" w:styleId="Header">
+    <w:name w:val="header"/>
+    <w:basedOn w:val="Normal"/>
+    <w:link w:val="HeaderChar"/>
+    <w:uiPriority w:val="99"/>
+    <w:unhideWhenUsed/>
+    <w:rsid w:val="00E020F7"/>
+    <w:pPr>
+      <w:tabs>
+        <w:tab w:val="center" w:pos="4680"/>
+        <w:tab w:val="right" w:pos="9360"/>
+      </w:tabs>
+      <w:spacing w:after="0" w:line="240" w:lineRule="auto"/>
+    </w:pPr>
+  </w:style>
+  <w:style w:type="character" w:customStyle="1" w:styleId="HeaderChar">
+    <w:name w:val="Header Char"/>
+    <w:basedOn w:val="DefaultParagraphFont"/>
+    <w:link w:val="Header"/>
+    <w:uiPriority w:val="99"/>
+    <w:rsid w:val="00E020F7"/>
+  </w:style>
+  <w:style w:type="paragraph" w:styleId="Footer">
+    <w:name w:val="footer"/>
+    <w:basedOn w:val="Normal"/>
+    <w:link w:val="FooterChar"/>
+    <w:uiPriority w:val="99"/>
+    <w:unhideWhenUsed/>
+    <w:rsid w:val="00E020F7"/>
+    <w:pPr>
+      <w:tabs>
+        <w:tab w:val="center" w:pos="4680"/>
+        <w:tab w:val="right" w:pos="9360"/>
+      </w:tabs>
+      <w:spacing w:after="0" w:line="240" w:lineRule="auto"/>
+    </w:pPr>
+  </w:style>
+  <w:style w:type="character" w:customStyle="1" w:styleId="FooterChar">
+    <w:name w:val="Footer Char"/>
+    <w:basedOn w:val="DefaultParagraphFont"/>
+    <w:link w:val="Footer"/>
+    <w:uiPriority w:val="99"/>
+    <w:rsid w:val="00E020F7"/>
+  </w:style>
 </w:styles>
 </file>
 

</xml_diff>